<commit_message>
Bigger dataset and converted to xlsx, csv and parquet
</commit_message>
<xml_diff>
--- a/docs/docs.docx
+++ b/docs/docs.docx
@@ -84,7 +84,21 @@
             <w:rStyle w:val="Hyperlink"/>
             <w:lang w:val="en-GB"/>
           </w:rPr>
-          <w:t>https://www.kaggle.com/datasets/myrios/cost-of-living-index-by-country-by-number-2024?select=Cost_of_Living_Index_by_Country_2024.csv</w:t>
+          <w:t>https://www.kaggle.com/datasets/myrios/cost-of-living-index-by-country-by-number-2024?select=Cost_of_Living_Index_by</w:t>
+        </w:r>
+        <w:r>
+          <w:rPr>
+            <w:rStyle w:val="Hyperlink"/>
+            <w:lang w:val="en-GB"/>
+          </w:rPr>
+          <w:t>_</w:t>
+        </w:r>
+        <w:r>
+          <w:rPr>
+            <w:rStyle w:val="Hyperlink"/>
+            <w:lang w:val="en-GB"/>
+          </w:rPr>
+          <w:t>Country_2024.csv</w:t>
         </w:r>
       </w:hyperlink>
       <w:r>
@@ -102,6 +116,42 @@
           <w:t>https://www.numbeo.com/cost-of-living/cpi_explained.jsp</w:t>
         </w:r>
       </w:hyperlink>
+    </w:p>
+    <w:p>
+      <w:pPr>
+        <w:rPr>
+          <w:lang w:val="en-GB"/>
+        </w:rPr>
+      </w:pPr>
+    </w:p>
+    <w:p>
+      <w:pPr>
+        <w:rPr>
+          <w:lang w:val="en-GB"/>
+        </w:rPr>
+      </w:pPr>
+      <w:r>
+        <w:rPr>
+          <w:lang w:val="en-GB"/>
+        </w:rPr>
+        <w:t xml:space="preserve">Healthcare price - </w:t>
+      </w:r>
+      <w:hyperlink r:id="rId8" w:history="1">
+        <w:r>
+          <w:rPr>
+            <w:rStyle w:val="Hyperlink"/>
+            <w:lang w:val="en-GB"/>
+          </w:rPr>
+          <w:t>https://databank.worldbank.org/source/health-nutrition-and-population-statistics/preview/on</w:t>
+        </w:r>
+      </w:hyperlink>
+    </w:p>
+    <w:p>
+      <w:pPr>
+        <w:rPr>
+          <w:lang w:val="en-GB"/>
+        </w:rPr>
+      </w:pPr>
     </w:p>
     <w:p>
       <w:pPr>
@@ -582,6 +632,18 @@
       <w:shd w:val="clear" w:color="auto" w:fill="E1DFDD"/>
     </w:rPr>
   </w:style>
+  <w:style w:type="character" w:styleId="FollowedHyperlink">
+    <w:name w:val="FollowedHyperlink"/>
+    <w:basedOn w:val="DefaultParagraphFont"/>
+    <w:uiPriority w:val="99"/>
+    <w:semiHidden/>
+    <w:unhideWhenUsed/>
+    <w:rsid w:val="00CB08B6"/>
+    <w:rPr>
+      <w:color w:val="954F72" w:themeColor="followedHyperlink"/>
+      <w:u w:val="single"/>
+    </w:rPr>
+  </w:style>
 </w:styles>
 </file>
 

</xml_diff>

<commit_message>
Linkovi za prvih 30 drzava
</commit_message>
<xml_diff>
--- a/docs/docs.docx
+++ b/docs/docs.docx
@@ -32,12 +32,275 @@
         <w:rPr>
           <w:lang w:val="en-GB"/>
         </w:rPr>
+        <w:t xml:space="preserve">Rank - </w:t>
+      </w:r>
+      <w:hyperlink r:id="rId5" w:history="1">
+        <w:r>
+          <w:rPr>
+            <w:rStyle w:val="Hiperveza"/>
+            <w:lang w:val="en-GB"/>
+          </w:rPr>
+          <w:t>https://www.topuniversities.com/world-university-rankings</w:t>
+        </w:r>
+      </w:hyperlink>
+      <w:r>
+        <w:rPr>
+          <w:lang w:val="en-GB"/>
+        </w:rPr>
+        <w:t xml:space="preserve"> , </w:t>
+      </w:r>
+      <w:hyperlink r:id="rId6" w:history="1">
+        <w:r>
+          <w:rPr>
+            <w:rStyle w:val="Hiperveza"/>
+            <w:lang w:val="en-GB"/>
+          </w:rPr>
+          <w:t>https://edurank.org/</w:t>
+        </w:r>
+      </w:hyperlink>
+      <w:r>
+        <w:rPr>
+          <w:lang w:val="en-GB"/>
+        </w:rPr>
+        <w:t xml:space="preserve"> </w:t>
+      </w:r>
+    </w:p>
+    <w:p>
+      <w:pPr>
+        <w:rPr>
+          <w:lang w:val="en-GB"/>
+        </w:rPr>
+      </w:pPr>
+    </w:p>
+    <w:p>
+      <w:pPr>
+        <w:rPr>
+          <w:lang w:val="en-GB"/>
+        </w:rPr>
+      </w:pPr>
+      <w:r>
+        <w:rPr>
+          <w:lang w:val="en-GB"/>
+        </w:rPr>
+        <w:t xml:space="preserve">Tuition - </w:t>
+      </w:r>
+      <w:hyperlink r:id="rId7" w:history="1">
+        <w:r>
+          <w:rPr>
+            <w:rStyle w:val="Hiperveza"/>
+            <w:lang w:val="en-GB"/>
+          </w:rPr>
+          <w:t>https://www.topuniversities.com/world-university-rankings</w:t>
+        </w:r>
+      </w:hyperlink>
+      <w:r>
+        <w:rPr>
+          <w:lang w:val="en-GB"/>
+        </w:rPr>
+        <w:t xml:space="preserve"> , </w:t>
+      </w:r>
+      <w:hyperlink r:id="rId8" w:history="1">
+        <w:r>
+          <w:rPr>
+            <w:rStyle w:val="Hiperveza"/>
+            <w:lang w:val="en-GB"/>
+          </w:rPr>
+          <w:t>https://edurank.org/</w:t>
+        </w:r>
+      </w:hyperlink>
+    </w:p>
+    <w:p>
+      <w:pPr>
+        <w:rPr>
+          <w:lang w:val="en-GB"/>
+        </w:rPr>
+      </w:pPr>
+    </w:p>
+    <w:p>
+      <w:pPr>
+        <w:rPr>
+          <w:lang w:val="en-GB"/>
+        </w:rPr>
+      </w:pPr>
+      <w:r>
+        <w:rPr>
+          <w:lang w:val="en-GB"/>
+        </w:rPr>
+        <w:t xml:space="preserve">Percentage of international students -  </w:t>
+      </w:r>
+      <w:hyperlink r:id="rId9" w:history="1">
+        <w:r>
+          <w:rPr>
+            <w:rStyle w:val="Hiperveza"/>
+            <w:lang w:val="en-GB"/>
+          </w:rPr>
+          <w:t>https://www.topuniversities.com/world-university-rankings</w:t>
+        </w:r>
+      </w:hyperlink>
+    </w:p>
+    <w:p>
+      <w:pPr>
+        <w:rPr>
+          <w:lang w:val="en-GB"/>
+        </w:rPr>
+      </w:pPr>
+    </w:p>
+    <w:p>
+      <w:pPr>
+        <w:rPr>
+          <w:lang w:val="en-GB"/>
+        </w:rPr>
+      </w:pPr>
+      <w:r>
+        <w:rPr>
+          <w:lang w:val="en-GB"/>
+        </w:rPr>
+        <w:t xml:space="preserve">Acceptance rate - </w:t>
+      </w:r>
+      <w:hyperlink r:id="rId10" w:history="1">
+        <w:r>
+          <w:rPr>
+            <w:rStyle w:val="Hiperveza"/>
+            <w:lang w:val="en-GB"/>
+          </w:rPr>
+          <w:t>https://edurank.org/</w:t>
+        </w:r>
+      </w:hyperlink>
+    </w:p>
+    <w:p>
+      <w:pPr>
+        <w:rPr>
+          <w:lang w:val="en-GB"/>
+        </w:rPr>
+      </w:pPr>
+    </w:p>
+    <w:p>
+      <w:pPr>
+        <w:rPr>
+          <w:lang w:val="en-GB"/>
+        </w:rPr>
+      </w:pPr>
+      <w:r>
+        <w:rPr>
+          <w:lang w:val="en-GB"/>
+        </w:rPr>
+        <w:t xml:space="preserve">Recreation cost - </w:t>
+      </w:r>
+      <w:hyperlink r:id="rId11" w:history="1">
+        <w:r>
+          <w:rPr>
+            <w:rStyle w:val="Hiperveza"/>
+            <w:lang w:val="en-GB"/>
+          </w:rPr>
+          <w:t>https://www.theglobaleconomy.com/rankings/recreation_and_culture_prices_wb/</w:t>
+        </w:r>
+      </w:hyperlink>
+      <w:r>
+        <w:rPr>
+          <w:lang w:val="en-GB"/>
+        </w:rPr>
+        <w:t xml:space="preserve"> </w:t>
+      </w:r>
+    </w:p>
+    <w:p>
+      <w:pPr>
+        <w:rPr>
+          <w:lang w:val="en-GB"/>
+        </w:rPr>
+      </w:pPr>
+    </w:p>
+    <w:p>
+      <w:pPr>
+        <w:pStyle w:val="Odlomakpopisa"/>
+        <w:numPr>
+          <w:ilvl w:val="0"/>
+          <w:numId w:val="1"/>
+        </w:numPr>
+        <w:rPr>
+          <w:lang w:val="en-GB"/>
+        </w:rPr>
+      </w:pPr>
+      <w:proofErr w:type="spellStart"/>
+      <w:r>
+        <w:rPr>
+          <w:lang w:val="en-GB"/>
+        </w:rPr>
+        <w:t>Referentna</w:t>
+      </w:r>
+      <w:proofErr w:type="spellEnd"/>
+      <w:r>
+        <w:rPr>
+          <w:lang w:val="en-GB"/>
+        </w:rPr>
+        <w:t xml:space="preserve"> </w:t>
+      </w:r>
+      <w:proofErr w:type="spellStart"/>
+      <w:r>
+        <w:rPr>
+          <w:lang w:val="en-GB"/>
+        </w:rPr>
+        <w:t>cijena</w:t>
+      </w:r>
+      <w:proofErr w:type="spellEnd"/>
+      <w:r>
+        <w:rPr>
+          <w:lang w:val="en-GB"/>
+        </w:rPr>
+        <w:t xml:space="preserve"> (Portugal</w:t>
+      </w:r>
+      <w:proofErr w:type="gramStart"/>
+      <w:r>
+        <w:rPr>
+          <w:lang w:val="en-GB"/>
+        </w:rPr>
+        <w:t>) :</w:t>
+      </w:r>
+      <w:proofErr w:type="gramEnd"/>
+      <w:r>
+        <w:rPr>
+          <w:lang w:val="en-GB"/>
+        </w:rPr>
+        <w:t xml:space="preserve"> </w:t>
+      </w:r>
+      <w:hyperlink r:id="rId12" w:history="1">
+        <w:r>
+          <w:rPr>
+            <w:rStyle w:val="Hiperveza"/>
+            <w:lang w:val="en-GB"/>
+          </w:rPr>
+          <w:t>https://www.expatica.com/pt/moving/about/cost-of-living-in-portugal-1167462/</w:t>
+        </w:r>
+      </w:hyperlink>
+      <w:r>
+        <w:rPr>
+          <w:lang w:val="en-GB"/>
+        </w:rPr>
+        <w:t xml:space="preserve"> </w:t>
+      </w:r>
+    </w:p>
+    <w:p>
+      <w:pPr>
+        <w:rPr>
+          <w:lang w:val="en-GB"/>
+        </w:rPr>
+      </w:pPr>
+    </w:p>
+    <w:p>
+      <w:pPr>
+        <w:rPr>
+          <w:lang w:val="en-GB"/>
+        </w:rPr>
+      </w:pPr>
+      <w:r>
+        <w:rPr>
+          <w:lang w:val="en-GB"/>
+        </w:rPr>
         <w:t xml:space="preserve">Safety index - </w:t>
       </w:r>
-      <w:hyperlink r:id="rId4" w:history="1">
-        <w:r>
-          <w:rPr>
-            <w:rStyle w:val="Hyperlink"/>
+      <w:hyperlink r:id="rId13" w:history="1">
+        <w:r>
+          <w:rPr>
+            <w:rStyle w:val="Hiperveza"/>
             <w:lang w:val="en-GB"/>
           </w:rPr>
           <w:t>https://www.kaggle.com/datasets/romanlisachov/safety-index-for-the-last-5-years</w:t>
@@ -49,10 +312,10 @@
         </w:rPr>
         <w:t xml:space="preserve"> - </w:t>
       </w:r>
-      <w:hyperlink r:id="rId5" w:history="1">
-        <w:r>
-          <w:rPr>
-            <w:rStyle w:val="Hyperlink"/>
+      <w:hyperlink r:id="rId14" w:history="1">
+        <w:r>
+          <w:rPr>
+            <w:rStyle w:val="Hiperveza"/>
             <w:lang w:val="en-GB"/>
           </w:rPr>
           <w:t>https://www.numbeo.com/crime/indices_explained.jsp</w:t>
@@ -78,10 +341,10 @@
         </w:rPr>
         <w:t xml:space="preserve">Cost of living index - </w:t>
       </w:r>
-      <w:hyperlink r:id="rId6" w:history="1">
-        <w:r>
-          <w:rPr>
-            <w:rStyle w:val="Hyperlink"/>
+      <w:hyperlink r:id="rId15" w:history="1">
+        <w:r>
+          <w:rPr>
+            <w:rStyle w:val="Hiperveza"/>
             <w:lang w:val="en-GB"/>
           </w:rPr>
           <w:t>https://www.kaggle.com/datasets/myrios/cost-of-living-index-by-country-by-number-2024?select=Cost_of_Living_Index_by_Country_2024.csv</w:t>
@@ -93,10 +356,10 @@
         </w:rPr>
         <w:t xml:space="preserve"> - </w:t>
       </w:r>
-      <w:hyperlink r:id="rId7" w:history="1">
-        <w:r>
-          <w:rPr>
-            <w:rStyle w:val="Hyperlink"/>
+      <w:hyperlink r:id="rId16" w:history="1">
+        <w:r>
+          <w:rPr>
+            <w:rStyle w:val="Hiperveza"/>
             <w:lang w:val="en-GB"/>
           </w:rPr>
           <w:t>https://www.numbeo.com/cost-of-living/cpi_explained.jsp</w:t>
@@ -124,10 +387,10 @@
         </w:rPr>
         <w:t xml:space="preserve">Healthcare price - </w:t>
       </w:r>
-      <w:hyperlink r:id="rId8" w:history="1">
-        <w:r>
-          <w:rPr>
-            <w:rStyle w:val="Hyperlink"/>
+      <w:hyperlink r:id="rId17" w:history="1">
+        <w:r>
+          <w:rPr>
+            <w:rStyle w:val="Hiperveza"/>
             <w:lang w:val="en-GB"/>
           </w:rPr>
           <w:t>https://databank.worldbank.org/source/health-nutrition-and-population-statistics/preview/on</w:t>
@@ -144,6 +407,7 @@
     <w:p>
       <w:pPr>
         <w:rPr>
+          <w:rStyle w:val="Hiperveza"/>
           <w:lang w:val="en-GB"/>
         </w:rPr>
       </w:pPr>
@@ -153,10 +417,10 @@
         </w:rPr>
         <w:t xml:space="preserve">Monthly pass price - </w:t>
       </w:r>
-      <w:hyperlink r:id="rId9" w:history="1">
-        <w:r>
-          <w:rPr>
-            <w:rStyle w:val="Hyperlink"/>
+      <w:hyperlink r:id="rId18" w:history="1">
+        <w:r>
+          <w:rPr>
+            <w:rStyle w:val="Hiperveza"/>
             <w:lang w:val="en-GB"/>
           </w:rPr>
           <w:t>https://www.numbeo.com/cost-of-living/prices_by_city.jsp?itemId=20</w:t>
@@ -166,9 +430,1245 @@
     <w:p>
       <w:pPr>
         <w:rPr>
-          <w:lang w:val="en-GB"/>
-        </w:rPr>
-      </w:pPr>
+          <w:rStyle w:val="Hiperveza"/>
+          <w:lang w:val="en-GB"/>
+        </w:rPr>
+      </w:pPr>
+    </w:p>
+    <w:p>
+      <w:pPr>
+        <w:rPr>
+          <w:lang w:val="en-GB"/>
+        </w:rPr>
+      </w:pPr>
+    </w:p>
+    <w:p>
+      <w:pPr>
+        <w:rPr>
+          <w:sz w:val="32"/>
+          <w:szCs w:val="32"/>
+          <w:lang w:val="en-GB"/>
+        </w:rPr>
+      </w:pPr>
+      <w:proofErr w:type="spellStart"/>
+      <w:r>
+        <w:rPr>
+          <w:sz w:val="32"/>
+          <w:szCs w:val="32"/>
+          <w:lang w:val="en-GB"/>
+        </w:rPr>
+        <w:t>D</w:t>
+      </w:r>
+      <w:r>
+        <w:rPr>
+          <w:sz w:val="32"/>
+          <w:szCs w:val="32"/>
+          <w:lang w:val="en-GB"/>
+        </w:rPr>
+        <w:t>ržave</w:t>
+      </w:r>
+      <w:proofErr w:type="spellEnd"/>
+      <w:r>
+        <w:rPr>
+          <w:sz w:val="32"/>
+          <w:szCs w:val="32"/>
+          <w:lang w:val="en-GB"/>
+        </w:rPr>
+        <w:t xml:space="preserve"> za </w:t>
+      </w:r>
+      <w:proofErr w:type="spellStart"/>
+      <w:r>
+        <w:rPr>
+          <w:sz w:val="32"/>
+          <w:szCs w:val="32"/>
+          <w:lang w:val="en-GB"/>
+        </w:rPr>
+        <w:t>koje</w:t>
+      </w:r>
+      <w:proofErr w:type="spellEnd"/>
+      <w:r>
+        <w:rPr>
+          <w:sz w:val="32"/>
+          <w:szCs w:val="32"/>
+          <w:lang w:val="en-GB"/>
+        </w:rPr>
+        <w:t xml:space="preserve"> </w:t>
+      </w:r>
+      <w:proofErr w:type="spellStart"/>
+      <w:r>
+        <w:rPr>
+          <w:sz w:val="32"/>
+          <w:szCs w:val="32"/>
+          <w:lang w:val="en-GB"/>
+        </w:rPr>
+        <w:t>nedostaju</w:t>
+      </w:r>
+      <w:proofErr w:type="spellEnd"/>
+      <w:r>
+        <w:rPr>
+          <w:sz w:val="32"/>
+          <w:szCs w:val="32"/>
+          <w:lang w:val="en-GB"/>
+        </w:rPr>
+        <w:t xml:space="preserve"> </w:t>
+      </w:r>
+      <w:proofErr w:type="spellStart"/>
+      <w:r>
+        <w:rPr>
+          <w:sz w:val="32"/>
+          <w:szCs w:val="32"/>
+          <w:lang w:val="en-GB"/>
+        </w:rPr>
+        <w:t>neki</w:t>
+      </w:r>
+      <w:proofErr w:type="spellEnd"/>
+      <w:r>
+        <w:rPr>
+          <w:sz w:val="32"/>
+          <w:szCs w:val="32"/>
+          <w:lang w:val="en-GB"/>
+        </w:rPr>
+        <w:t xml:space="preserve"> </w:t>
+      </w:r>
+      <w:proofErr w:type="spellStart"/>
+      <w:r>
+        <w:rPr>
+          <w:sz w:val="32"/>
+          <w:szCs w:val="32"/>
+          <w:lang w:val="en-GB"/>
+        </w:rPr>
+        <w:t>od</w:t>
+      </w:r>
+      <w:proofErr w:type="spellEnd"/>
+      <w:r>
+        <w:rPr>
+          <w:sz w:val="32"/>
+          <w:szCs w:val="32"/>
+          <w:lang w:val="en-GB"/>
+        </w:rPr>
+        <w:t xml:space="preserve"> </w:t>
+      </w:r>
+      <w:proofErr w:type="spellStart"/>
+      <w:r>
+        <w:rPr>
+          <w:sz w:val="32"/>
+          <w:szCs w:val="32"/>
+          <w:lang w:val="en-GB"/>
+        </w:rPr>
+        <w:t>podataka</w:t>
+      </w:r>
+      <w:proofErr w:type="spellEnd"/>
+      <w:r>
+        <w:rPr>
+          <w:sz w:val="32"/>
+          <w:szCs w:val="32"/>
+          <w:lang w:val="en-GB"/>
+        </w:rPr>
+        <w:t xml:space="preserve"> u </w:t>
+      </w:r>
+      <w:proofErr w:type="spellStart"/>
+      <w:r>
+        <w:rPr>
+          <w:sz w:val="32"/>
+          <w:szCs w:val="32"/>
+          <w:lang w:val="en-GB"/>
+        </w:rPr>
+        <w:t>početnim</w:t>
+      </w:r>
+      <w:proofErr w:type="spellEnd"/>
+      <w:r>
+        <w:rPr>
+          <w:sz w:val="32"/>
+          <w:szCs w:val="32"/>
+          <w:lang w:val="en-GB"/>
+        </w:rPr>
+        <w:t xml:space="preserve"> </w:t>
+      </w:r>
+      <w:proofErr w:type="spellStart"/>
+      <w:r>
+        <w:rPr>
+          <w:sz w:val="32"/>
+          <w:szCs w:val="32"/>
+          <w:lang w:val="en-GB"/>
+        </w:rPr>
+        <w:t>datasetovima</w:t>
+      </w:r>
+      <w:proofErr w:type="spellEnd"/>
+      <w:r>
+        <w:rPr>
+          <w:sz w:val="32"/>
+          <w:szCs w:val="32"/>
+          <w:lang w:val="en-GB"/>
+        </w:rPr>
+        <w:t>:</w:t>
+      </w:r>
+    </w:p>
+    <w:p>
+      <w:pPr>
+        <w:rPr>
+          <w:sz w:val="32"/>
+          <w:szCs w:val="32"/>
+          <w:lang w:val="en-GB"/>
+        </w:rPr>
+      </w:pPr>
+    </w:p>
+    <w:p>
+      <w:pPr>
+        <w:rPr>
+          <w:lang w:val="en-GB"/>
+        </w:rPr>
+      </w:pPr>
+      <w:proofErr w:type="spellStart"/>
+      <w:r>
+        <w:rPr>
+          <w:lang w:val="en-GB"/>
+        </w:rPr>
+        <w:t>Albanija</w:t>
+      </w:r>
+      <w:proofErr w:type="spellEnd"/>
+      <w:r>
+        <w:rPr>
+          <w:lang w:val="en-GB"/>
+        </w:rPr>
+        <w:t>:</w:t>
+      </w:r>
+    </w:p>
+    <w:p>
+      <w:pPr>
+        <w:rPr>
+          <w:u w:val="single"/>
+          <w:lang w:val="en-GB"/>
+        </w:rPr>
+      </w:pPr>
+      <w:r>
+        <w:rPr>
+          <w:u w:val="single"/>
+        </w:rPr>
+        <w:t>University of Tirana</w:t>
+      </w:r>
+    </w:p>
+    <w:p>
+      <w:pPr>
+        <w:pStyle w:val="Odlomakpopisa"/>
+        <w:numPr>
+          <w:ilvl w:val="0"/>
+          <w:numId w:val="1"/>
+        </w:numPr>
+        <w:rPr>
+          <w:rStyle w:val="Hiperveza"/>
+          <w:color w:val="auto"/>
+          <w:u w:val="none"/>
+          <w:lang w:val="en-GB"/>
+        </w:rPr>
+      </w:pPr>
+      <w:proofErr w:type="spellStart"/>
+      <w:r>
+        <w:rPr>
+          <w:lang w:val="en-GB"/>
+        </w:rPr>
+        <w:t>tuiton</w:t>
+      </w:r>
+      <w:proofErr w:type="spellEnd"/>
+      <w:r>
+        <w:rPr>
+          <w:lang w:val="en-GB"/>
+        </w:rPr>
+        <w:t xml:space="preserve">: </w:t>
+      </w:r>
+      <w:hyperlink r:id="rId19" w:history="1">
+        <w:r>
+          <w:rPr>
+            <w:rStyle w:val="Hiperveza"/>
+            <w:lang w:val="en-GB"/>
+          </w:rPr>
+          <w:t>https://www.topuniversities.com/universities/university-tirana</w:t>
+        </w:r>
+      </w:hyperlink>
+    </w:p>
+    <w:p>
+      <w:pPr>
+        <w:pStyle w:val="Odlomakpopisa"/>
+        <w:numPr>
+          <w:ilvl w:val="0"/>
+          <w:numId w:val="1"/>
+        </w:numPr>
+        <w:rPr>
+          <w:lang w:val="en-GB"/>
+        </w:rPr>
+      </w:pPr>
+      <w:r>
+        <w:rPr>
+          <w:lang w:val="en-GB"/>
+        </w:rPr>
+        <w:t>percentage of international students</w:t>
+      </w:r>
+      <w:r>
+        <w:rPr>
+          <w:lang w:val="en-GB"/>
+        </w:rPr>
+        <w:t xml:space="preserve">: </w:t>
+      </w:r>
+      <w:r>
+        <w:rPr>
+          <w:rStyle w:val="Hiperveza"/>
+          <w:lang w:val="en-GB"/>
+        </w:rPr>
+        <w:t xml:space="preserve"> </w:t>
+      </w:r>
+      <w:r>
+        <w:rPr>
+          <w:rStyle w:val="Hiperveza"/>
+          <w:lang w:val="en-GB"/>
+        </w:rPr>
+        <w:t>https://www.topuniversities.com/universities/university-tirana#:~:text=UT%20is%20considered%20a%20large,266%3B%20Foreign%20students%3A%20101.</w:t>
+      </w:r>
+    </w:p>
+    <w:p>
+      <w:pPr>
+        <w:ind w:left="360"/>
+        <w:rPr>
+          <w:lang w:val="en-GB"/>
+        </w:rPr>
+      </w:pPr>
+    </w:p>
+    <w:p>
+      <w:pPr>
+        <w:rPr>
+          <w:lang w:val="en-GB"/>
+        </w:rPr>
+      </w:pPr>
+      <w:proofErr w:type="spellStart"/>
+      <w:r>
+        <w:rPr>
+          <w:lang w:val="en-GB"/>
+        </w:rPr>
+        <w:t>Alžir</w:t>
+      </w:r>
+      <w:proofErr w:type="spellEnd"/>
+      <w:r>
+        <w:rPr>
+          <w:lang w:val="en-GB"/>
+        </w:rPr>
+        <w:t>:</w:t>
+      </w:r>
+    </w:p>
+    <w:p>
+      <w:pPr>
+        <w:rPr>
+          <w:u w:val="single"/>
+          <w:lang w:val="en-GB"/>
+        </w:rPr>
+      </w:pPr>
+      <w:r>
+        <w:rPr>
+          <w:u w:val="single"/>
+        </w:rPr>
+        <w:t>University of Sciences and Technology Houari Boumediene</w:t>
+      </w:r>
+    </w:p>
+    <w:p>
+      <w:pPr>
+        <w:pStyle w:val="Odlomakpopisa"/>
+        <w:numPr>
+          <w:ilvl w:val="0"/>
+          <w:numId w:val="1"/>
+        </w:numPr>
+        <w:rPr>
+          <w:lang w:val="en-GB"/>
+        </w:rPr>
+      </w:pPr>
+      <w:r>
+        <w:rPr>
+          <w:lang w:val="en-GB"/>
+        </w:rPr>
+        <w:t xml:space="preserve">tuition: </w:t>
+      </w:r>
+      <w:hyperlink r:id="rId20" w:history="1">
+        <w:r>
+          <w:rPr>
+            <w:rStyle w:val="Hiperveza"/>
+            <w:lang w:val="en-GB"/>
+          </w:rPr>
+          <w:t>https://free-apply.com/en/university/1001200018</w:t>
+        </w:r>
+      </w:hyperlink>
+    </w:p>
+    <w:p>
+      <w:pPr>
+        <w:pStyle w:val="Odlomakpopisa"/>
+        <w:rPr>
+          <w:lang w:val="en-GB"/>
+        </w:rPr>
+      </w:pPr>
+    </w:p>
+    <w:p>
+      <w:pPr>
+        <w:rPr>
+          <w:lang w:val="en-GB"/>
+        </w:rPr>
+      </w:pPr>
+      <w:r>
+        <w:rPr>
+          <w:lang w:val="en-GB"/>
+        </w:rPr>
+        <w:t>Argentina:</w:t>
+      </w:r>
+    </w:p>
+    <w:p>
+      <w:pPr>
+        <w:rPr>
+          <w:u w:val="single"/>
+          <w:lang w:val="en-GB"/>
+        </w:rPr>
+      </w:pPr>
+      <w:r>
+        <w:rPr>
+          <w:u w:val="single"/>
+        </w:rPr>
+        <w:t>Universidad de Buenos Aires</w:t>
+      </w:r>
+    </w:p>
+    <w:p>
+      <w:pPr>
+        <w:pStyle w:val="Odlomakpopisa"/>
+        <w:numPr>
+          <w:ilvl w:val="0"/>
+          <w:numId w:val="1"/>
+        </w:numPr>
+        <w:rPr>
+          <w:lang w:val="en-GB"/>
+        </w:rPr>
+      </w:pPr>
+      <w:r>
+        <w:rPr>
+          <w:lang w:val="en-GB"/>
+        </w:rPr>
+        <w:lastRenderedPageBreak/>
+        <w:t xml:space="preserve">tuition : </w:t>
+      </w:r>
+      <w:hyperlink r:id="rId21" w:anchor=":~:text=Undergraduate%20education%20in%20Argentina's%20public,students%20from%20a%20financial%20perspective" w:history="1">
+        <w:r>
+          <w:rPr>
+            <w:rStyle w:val="Hiperveza"/>
+            <w:lang w:val="en-GB"/>
+          </w:rPr>
+          <w:t>https://www.trade.gov/country-commercial-guides/argentina-education-and-training-services-industry-snapshot#:~:text=Undergraduate%20education%20in%20Argentina's%20public,students%20from%20a%20financial%20perspective</w:t>
+        </w:r>
+      </w:hyperlink>
+      <w:r>
+        <w:rPr>
+          <w:lang w:val="en-GB"/>
+        </w:rPr>
+        <w:t>.</w:t>
+      </w:r>
+    </w:p>
+    <w:p>
+      <w:pPr>
+        <w:rPr>
+          <w:lang w:val="en-GB"/>
+        </w:rPr>
+      </w:pPr>
+    </w:p>
+    <w:p>
+      <w:pPr>
+        <w:rPr>
+          <w:lang w:val="en-GB"/>
+        </w:rPr>
+      </w:pPr>
+      <w:proofErr w:type="spellStart"/>
+      <w:r>
+        <w:rPr>
+          <w:lang w:val="en-GB"/>
+        </w:rPr>
+        <w:t>Australija</w:t>
+      </w:r>
+      <w:proofErr w:type="spellEnd"/>
+      <w:r>
+        <w:rPr>
+          <w:lang w:val="en-GB"/>
+        </w:rPr>
+        <w:t>:</w:t>
+      </w:r>
+    </w:p>
+    <w:p>
+      <w:pPr>
+        <w:rPr>
+          <w:u w:val="single"/>
+          <w:lang w:val="en-GB"/>
+        </w:rPr>
+      </w:pPr>
+      <w:r>
+        <w:rPr>
+          <w:u w:val="single"/>
+        </w:rPr>
+        <w:t>The University of Melbourne</w:t>
+      </w:r>
+    </w:p>
+    <w:p>
+      <w:pPr>
+        <w:pStyle w:val="Odlomakpopisa"/>
+        <w:numPr>
+          <w:ilvl w:val="0"/>
+          <w:numId w:val="1"/>
+        </w:numPr>
+        <w:rPr>
+          <w:lang w:val="en-GB"/>
+        </w:rPr>
+      </w:pPr>
+      <w:r>
+        <w:rPr>
+          <w:lang w:val="en-GB"/>
+        </w:rPr>
+        <w:t xml:space="preserve">tuition: </w:t>
+      </w:r>
+      <w:hyperlink r:id="rId22" w:history="1">
+        <w:r>
+          <w:rPr>
+            <w:rStyle w:val="Hiperveza"/>
+            <w:lang w:val="en-GB"/>
+          </w:rPr>
+          <w:t>https://study.unimelb.edu.au/how-to-apply/international-exchange-and-study-abroad-applications/tuition-fees</w:t>
+        </w:r>
+      </w:hyperlink>
+    </w:p>
+    <w:p>
+      <w:pPr>
+        <w:rPr>
+          <w:lang w:val="en-GB"/>
+        </w:rPr>
+      </w:pPr>
+    </w:p>
+    <w:p>
+      <w:pPr>
+        <w:rPr>
+          <w:lang w:val="en-GB"/>
+        </w:rPr>
+      </w:pPr>
+      <w:proofErr w:type="spellStart"/>
+      <w:r>
+        <w:rPr>
+          <w:lang w:val="en-GB"/>
+        </w:rPr>
+        <w:t>Bahami</w:t>
+      </w:r>
+      <w:proofErr w:type="spellEnd"/>
+      <w:r>
+        <w:rPr>
+          <w:lang w:val="en-GB"/>
+        </w:rPr>
+        <w:t>:</w:t>
+      </w:r>
+    </w:p>
+    <w:p>
+      <w:pPr>
+        <w:rPr>
+          <w:u w:val="single"/>
+          <w:lang w:val="en-GB"/>
+        </w:rPr>
+      </w:pPr>
+      <w:r>
+        <w:rPr>
+          <w:u w:val="single"/>
+        </w:rPr>
+        <w:t>University of The Bahamas</w:t>
+      </w:r>
+    </w:p>
+    <w:p>
+      <w:pPr>
+        <w:pStyle w:val="Odlomakpopisa"/>
+        <w:numPr>
+          <w:ilvl w:val="0"/>
+          <w:numId w:val="1"/>
+        </w:numPr>
+        <w:rPr>
+          <w:lang w:val="en-GB"/>
+        </w:rPr>
+      </w:pPr>
+      <w:r>
+        <w:rPr>
+          <w:lang w:val="en-GB"/>
+        </w:rPr>
+        <w:t>tuit</w:t>
+      </w:r>
+      <w:r>
+        <w:rPr>
+          <w:lang w:val="en-GB"/>
+        </w:rPr>
+        <w:t>i</w:t>
+      </w:r>
+      <w:r>
+        <w:rPr>
+          <w:lang w:val="en-GB"/>
+        </w:rPr>
+        <w:t xml:space="preserve">on: </w:t>
+      </w:r>
+      <w:hyperlink r:id="rId23" w:history="1">
+        <w:r>
+          <w:rPr>
+            <w:rStyle w:val="Hiperveza"/>
+            <w:lang w:val="en-GB"/>
+          </w:rPr>
+          <w:t>https://www.ub.edu.bs/admissions/tuition-fees/</w:t>
+        </w:r>
+      </w:hyperlink>
+      <w:r>
+        <w:rPr>
+          <w:lang w:val="en-GB"/>
+        </w:rPr>
+        <w:t xml:space="preserve"> </w:t>
+      </w:r>
+    </w:p>
+    <w:p>
+      <w:pPr>
+        <w:rPr>
+          <w:lang w:val="en-GB"/>
+        </w:rPr>
+      </w:pPr>
+    </w:p>
+    <w:p>
+      <w:pPr>
+        <w:rPr>
+          <w:lang w:val="en-GB"/>
+        </w:rPr>
+      </w:pPr>
+      <w:r>
+        <w:rPr>
+          <w:lang w:val="en-GB"/>
+        </w:rPr>
+        <w:t>Barbados:</w:t>
+      </w:r>
+    </w:p>
+    <w:p>
+      <w:pPr>
+        <w:rPr>
+          <w:u w:val="single"/>
+          <w:lang w:val="en-GB"/>
+        </w:rPr>
+      </w:pPr>
+      <w:r>
+        <w:rPr>
+          <w:u w:val="single"/>
+        </w:rPr>
+        <w:t>University of the West Indies</w:t>
+      </w:r>
+    </w:p>
+    <w:p>
+      <w:pPr>
+        <w:pStyle w:val="Odlomakpopisa"/>
+        <w:numPr>
+          <w:ilvl w:val="0"/>
+          <w:numId w:val="1"/>
+        </w:numPr>
+        <w:rPr>
+          <w:lang w:val="en-GB"/>
+        </w:rPr>
+      </w:pPr>
+      <w:r>
+        <w:rPr>
+          <w:lang w:val="en-GB"/>
+        </w:rPr>
+        <w:t xml:space="preserve">tuition: </w:t>
+      </w:r>
+      <w:hyperlink r:id="rId24" w:history="1">
+        <w:r>
+          <w:rPr>
+            <w:rStyle w:val="Hiperveza"/>
+            <w:lang w:val="en-GB"/>
+          </w:rPr>
+          <w:t>https://www.cavehill.uwi.edu/studentfinancing/fees.aspx</w:t>
+        </w:r>
+      </w:hyperlink>
+    </w:p>
+    <w:p>
+      <w:pPr>
+        <w:rPr>
+          <w:lang w:val="en-GB"/>
+        </w:rPr>
+      </w:pPr>
+    </w:p>
+    <w:p>
+      <w:pPr>
+        <w:rPr>
+          <w:lang w:val="en-GB"/>
+        </w:rPr>
+      </w:pPr>
+      <w:proofErr w:type="spellStart"/>
+      <w:r>
+        <w:rPr>
+          <w:lang w:val="en-GB"/>
+        </w:rPr>
+        <w:t>Belgija</w:t>
+      </w:r>
+      <w:proofErr w:type="spellEnd"/>
+      <w:r>
+        <w:rPr>
+          <w:lang w:val="en-GB"/>
+        </w:rPr>
+        <w:t>:</w:t>
+      </w:r>
+    </w:p>
+    <w:p>
+      <w:pPr>
+        <w:rPr>
+          <w:u w:val="single"/>
+        </w:rPr>
+      </w:pPr>
+      <w:r>
+        <w:rPr>
+          <w:u w:val="single"/>
+        </w:rPr>
+        <w:t>KU Leuven</w:t>
+      </w:r>
+    </w:p>
+    <w:p>
+      <w:pPr>
+        <w:pStyle w:val="Odlomakpopisa"/>
+        <w:numPr>
+          <w:ilvl w:val="0"/>
+          <w:numId w:val="1"/>
+        </w:numPr>
+        <w:rPr>
+          <w:lang w:val="en-GB"/>
+        </w:rPr>
+      </w:pPr>
+      <w:r>
+        <w:rPr>
+          <w:lang w:val="en-GB"/>
+        </w:rPr>
+        <w:t xml:space="preserve">tuition: </w:t>
+      </w:r>
+      <w:hyperlink r:id="rId25" w:history="1">
+        <w:r>
+          <w:rPr>
+            <w:rStyle w:val="Hiperveza"/>
+            <w:lang w:val="en-GB"/>
+          </w:rPr>
+          <w:t>https://www.kuleuven.be/english/education/student/fees</w:t>
+        </w:r>
+      </w:hyperlink>
+    </w:p>
+    <w:p>
+      <w:pPr>
+        <w:rPr>
+          <w:lang w:val="en-GB"/>
+        </w:rPr>
+      </w:pPr>
+    </w:p>
+    <w:p>
+      <w:pPr>
+        <w:rPr>
+          <w:lang w:val="en-GB"/>
+        </w:rPr>
+      </w:pPr>
+    </w:p>
+    <w:p>
+      <w:pPr>
+        <w:rPr>
+          <w:lang w:val="en-GB"/>
+        </w:rPr>
+      </w:pPr>
+      <w:proofErr w:type="spellStart"/>
+      <w:r>
+        <w:rPr>
+          <w:lang w:val="en-GB"/>
+        </w:rPr>
+        <w:t>Bolivija</w:t>
+      </w:r>
+      <w:proofErr w:type="spellEnd"/>
+      <w:r>
+        <w:rPr>
+          <w:lang w:val="en-GB"/>
+        </w:rPr>
+        <w:t>:</w:t>
+      </w:r>
+    </w:p>
+    <w:p>
+      <w:pPr>
+        <w:rPr>
+          <w:u w:val="single"/>
+          <w:lang w:val="en-GB"/>
+        </w:rPr>
+      </w:pPr>
+      <w:r>
+        <w:rPr>
+          <w:u w:val="single"/>
+        </w:rPr>
+        <w:t>Universidad Mayor de San Andrés</w:t>
+      </w:r>
+    </w:p>
+    <w:p>
+      <w:pPr>
+        <w:pStyle w:val="Odlomakpopisa"/>
+        <w:numPr>
+          <w:ilvl w:val="0"/>
+          <w:numId w:val="1"/>
+        </w:numPr>
+        <w:rPr>
+          <w:lang w:val="en-GB"/>
+        </w:rPr>
+      </w:pPr>
+      <w:r>
+        <w:rPr>
+          <w:lang w:val="en-GB"/>
+        </w:rPr>
+        <w:t xml:space="preserve">tuition: </w:t>
+      </w:r>
+      <w:hyperlink r:id="rId26" w:history="1">
+        <w:r>
+          <w:rPr>
+            <w:rStyle w:val="Hiperveza"/>
+            <w:lang w:val="en-GB"/>
+          </w:rPr>
+          <w:t>https://www.topuniversities.com/universities/universidad-mayor-de-san-andres-umsa</w:t>
+        </w:r>
+      </w:hyperlink>
+      <w:r>
+        <w:rPr>
+          <w:lang w:val="en-GB"/>
+        </w:rPr>
+        <w:t xml:space="preserve"> </w:t>
+      </w:r>
+    </w:p>
+    <w:p>
+      <w:pPr>
+        <w:rPr>
+          <w:lang w:val="en-GB"/>
+        </w:rPr>
+      </w:pPr>
+    </w:p>
+    <w:p>
+      <w:pPr>
+        <w:rPr>
+          <w:lang w:val="en-GB"/>
+        </w:rPr>
+      </w:pPr>
+      <w:r>
+        <w:rPr>
+          <w:lang w:val="en-GB"/>
+        </w:rPr>
+        <w:t>Botswana:</w:t>
+      </w:r>
+    </w:p>
+    <w:p>
+      <w:pPr>
+        <w:rPr>
+          <w:u w:val="single"/>
+          <w:lang w:val="en-GB"/>
+        </w:rPr>
+      </w:pPr>
+      <w:r>
+        <w:rPr>
+          <w:u w:val="single"/>
+        </w:rPr>
+        <w:t>University of Botswana</w:t>
+      </w:r>
+    </w:p>
+    <w:p>
+      <w:pPr>
+        <w:pStyle w:val="Odlomakpopisa"/>
+        <w:numPr>
+          <w:ilvl w:val="0"/>
+          <w:numId w:val="1"/>
+        </w:numPr>
+        <w:rPr>
+          <w:lang w:val="en-GB"/>
+        </w:rPr>
+      </w:pPr>
+      <w:r>
+        <w:rPr>
+          <w:lang w:val="en-GB"/>
+        </w:rPr>
+        <w:t>p</w:t>
+      </w:r>
+      <w:r>
+        <w:rPr>
+          <w:lang w:val="en-GB"/>
+        </w:rPr>
+        <w:t>ercentage of international students</w:t>
+      </w:r>
+      <w:r>
+        <w:rPr>
+          <w:lang w:val="en-GB"/>
+        </w:rPr>
+        <w:t xml:space="preserve">: </w:t>
+      </w:r>
+      <w:hyperlink r:id="rId27" w:history="1">
+        <w:r>
+          <w:rPr>
+            <w:rStyle w:val="Hiperveza"/>
+            <w:lang w:val="en-GB"/>
+          </w:rPr>
+          <w:t>https://www.4icu.org/reviews/318.htm</w:t>
+        </w:r>
+      </w:hyperlink>
+    </w:p>
+    <w:p>
+      <w:pPr>
+        <w:rPr>
+          <w:lang w:val="en-GB"/>
+        </w:rPr>
+      </w:pPr>
+    </w:p>
+    <w:p>
+      <w:pPr>
+        <w:rPr>
+          <w:lang w:val="en-GB"/>
+        </w:rPr>
+      </w:pPr>
+      <w:r>
+        <w:rPr>
+          <w:lang w:val="en-GB"/>
+        </w:rPr>
+        <w:t>Cambodia:</w:t>
+      </w:r>
+    </w:p>
+    <w:p>
+      <w:pPr>
+        <w:rPr>
+          <w:u w:val="single"/>
+          <w:lang w:val="en-GB"/>
+        </w:rPr>
+      </w:pPr>
+      <w:r>
+        <w:rPr>
+          <w:u w:val="single"/>
+        </w:rPr>
+        <w:t>Institute of Technology of Cambodia</w:t>
+      </w:r>
+    </w:p>
+    <w:p>
+      <w:pPr>
+        <w:pStyle w:val="Odlomakpopisa"/>
+        <w:numPr>
+          <w:ilvl w:val="0"/>
+          <w:numId w:val="1"/>
+        </w:numPr>
+        <w:rPr>
+          <w:lang w:val="en-GB"/>
+        </w:rPr>
+      </w:pPr>
+      <w:r>
+        <w:rPr>
+          <w:lang w:val="en-GB"/>
+        </w:rPr>
+        <w:t xml:space="preserve">percentage of international students: </w:t>
+      </w:r>
+      <w:hyperlink r:id="rId28" w:history="1">
+        <w:r>
+          <w:rPr>
+            <w:rStyle w:val="Hiperveza"/>
+            <w:lang w:val="en-GB"/>
+          </w:rPr>
+          <w:t>https://itc.edu.kh/international-student-mobility/#:~:text=ITC%20welcomes%20International%20students%20from,study%20in%20ITC%20each%20year</w:t>
+        </w:r>
+      </w:hyperlink>
+      <w:r>
+        <w:rPr>
+          <w:lang w:val="en-GB"/>
+        </w:rPr>
+        <w:t xml:space="preserve"> , </w:t>
+      </w:r>
+      <w:hyperlink r:id="rId29" w:history="1">
+        <w:r>
+          <w:rPr>
+            <w:rStyle w:val="Hiperveza"/>
+            <w:lang w:val="en-GB"/>
+          </w:rPr>
+          <w:t>https://en.wikipedia.org/wiki/Institute_of_Technology_of_Cambodia</w:t>
+        </w:r>
+      </w:hyperlink>
+      <w:r>
+        <w:rPr>
+          <w:lang w:val="en-GB"/>
+        </w:rPr>
+        <w:t xml:space="preserve">  </w:t>
+      </w:r>
+    </w:p>
+    <w:p>
+      <w:pPr>
+        <w:rPr>
+          <w:lang w:val="en-GB"/>
+        </w:rPr>
+      </w:pPr>
+    </w:p>
+    <w:p>
+      <w:pPr>
+        <w:rPr>
+          <w:lang w:val="en-GB"/>
+        </w:rPr>
+      </w:pPr>
+      <w:r>
+        <w:rPr>
+          <w:lang w:val="en-GB"/>
+        </w:rPr>
+        <w:t>Cameroon:</w:t>
+      </w:r>
+    </w:p>
+    <w:p>
+      <w:pPr>
+        <w:rPr>
+          <w:u w:val="single"/>
+          <w:lang w:val="en-GB"/>
+        </w:rPr>
+      </w:pPr>
+      <w:r>
+        <w:rPr>
+          <w:u w:val="single"/>
+        </w:rPr>
+        <w:t xml:space="preserve">University of </w:t>
+      </w:r>
+      <w:proofErr w:type="spellStart"/>
+      <w:r>
+        <w:rPr>
+          <w:u w:val="single"/>
+        </w:rPr>
+        <w:t>Yaounde</w:t>
+      </w:r>
+      <w:proofErr w:type="spellEnd"/>
+      <w:r>
+        <w:rPr>
+          <w:u w:val="single"/>
+        </w:rPr>
+        <w:t xml:space="preserve"> I</w:t>
+      </w:r>
+    </w:p>
+    <w:p>
+      <w:pPr>
+        <w:pStyle w:val="Odlomakpopisa"/>
+        <w:numPr>
+          <w:ilvl w:val="0"/>
+          <w:numId w:val="1"/>
+        </w:numPr>
+        <w:rPr>
+          <w:lang w:val="en-GB"/>
+        </w:rPr>
+      </w:pPr>
+      <w:r>
+        <w:rPr>
+          <w:lang w:val="en-GB"/>
+        </w:rPr>
+        <w:t xml:space="preserve">tuition: </w:t>
+      </w:r>
+      <w:hyperlink r:id="rId30" w:history="1">
+        <w:r>
+          <w:rPr>
+            <w:rStyle w:val="Hiperveza"/>
+            <w:lang w:val="en-GB"/>
+          </w:rPr>
+          <w:t>https://free-apply.com/en/articles/country/2233387</w:t>
+        </w:r>
+      </w:hyperlink>
+    </w:p>
+    <w:p>
+      <w:pPr>
+        <w:rPr>
+          <w:lang w:val="en-GB"/>
+        </w:rPr>
+      </w:pPr>
+    </w:p>
+    <w:p>
+      <w:pPr>
+        <w:rPr>
+          <w:lang w:val="en-GB"/>
+        </w:rPr>
+      </w:pPr>
+      <w:proofErr w:type="spellStart"/>
+      <w:r>
+        <w:rPr>
+          <w:lang w:val="en-GB"/>
+        </w:rPr>
+        <w:t>Čile</w:t>
+      </w:r>
+      <w:proofErr w:type="spellEnd"/>
+      <w:r>
+        <w:rPr>
+          <w:lang w:val="en-GB"/>
+        </w:rPr>
+        <w:t>:</w:t>
+      </w:r>
+    </w:p>
+    <w:p>
+      <w:pPr>
+        <w:rPr>
+          <w:u w:val="single"/>
+          <w:lang w:val="en-GB"/>
+        </w:rPr>
+      </w:pPr>
+      <w:r>
+        <w:rPr>
+          <w:u w:val="single"/>
+        </w:rPr>
+        <w:t>Pontificia Universidad Católica de Chile</w:t>
+      </w:r>
+    </w:p>
+    <w:p>
+      <w:pPr>
+        <w:pStyle w:val="Odlomakpopisa"/>
+        <w:numPr>
+          <w:ilvl w:val="0"/>
+          <w:numId w:val="1"/>
+        </w:numPr>
+        <w:rPr>
+          <w:lang w:val="en-GB"/>
+        </w:rPr>
+      </w:pPr>
+      <w:r>
+        <w:rPr>
+          <w:lang w:val="en-GB"/>
+        </w:rPr>
+        <w:t xml:space="preserve">tuition: </w:t>
+      </w:r>
+      <w:hyperlink r:id="rId31" w:history="1">
+        <w:r>
+          <w:rPr>
+            <w:rStyle w:val="Hiperveza"/>
+            <w:lang w:val="en-GB"/>
+          </w:rPr>
+          <w:t>https://www.ing.uc.cl/en/programas-de-estudio/postgrado/magister-ciencias-la-ingenieria/costos-y-becas/</w:t>
+        </w:r>
+      </w:hyperlink>
+      <w:r>
+        <w:rPr>
+          <w:lang w:val="en-GB"/>
+        </w:rPr>
+        <w:t xml:space="preserve"> </w:t>
+      </w:r>
+    </w:p>
+    <w:p>
+      <w:pPr>
+        <w:rPr>
+          <w:lang w:val="en-GB"/>
+        </w:rPr>
+      </w:pPr>
+      <w:r>
+        <w:rPr>
+          <w:lang w:val="en-GB"/>
+        </w:rPr>
+        <w:lastRenderedPageBreak/>
+        <w:t>Hrvatska:</w:t>
+      </w:r>
+    </w:p>
+    <w:p>
+      <w:pPr>
+        <w:rPr>
+          <w:u w:val="single"/>
+          <w:lang w:val="en-GB"/>
+        </w:rPr>
+      </w:pPr>
+      <w:r>
+        <w:rPr>
+          <w:u w:val="single"/>
+        </w:rPr>
+        <w:t>University of Zagreb</w:t>
+      </w:r>
+    </w:p>
+    <w:p>
+      <w:pPr>
+        <w:pStyle w:val="Odlomakpopisa"/>
+        <w:numPr>
+          <w:ilvl w:val="0"/>
+          <w:numId w:val="1"/>
+        </w:numPr>
+        <w:rPr>
+          <w:lang w:val="en-GB"/>
+        </w:rPr>
+      </w:pPr>
+      <w:r>
+        <w:rPr>
+          <w:lang w:val="en-GB"/>
+        </w:rPr>
+        <w:t xml:space="preserve">tuition: </w:t>
+      </w:r>
+      <w:hyperlink r:id="rId32" w:history="1">
+        <w:r>
+          <w:rPr>
+            <w:rStyle w:val="Hiperveza"/>
+            <w:lang w:val="en-GB"/>
+          </w:rPr>
+          <w:t>https://www.studyincroatia.eu/tuition_fees.html</w:t>
+        </w:r>
+      </w:hyperlink>
+      <w:r>
+        <w:rPr>
+          <w:lang w:val="en-GB"/>
+        </w:rPr>
+        <w:t xml:space="preserve"> </w:t>
+      </w:r>
+    </w:p>
+    <w:p>
+      <w:pPr>
+        <w:rPr>
+          <w:lang w:val="en-GB"/>
+        </w:rPr>
+      </w:pPr>
+    </w:p>
+    <w:p>
+      <w:pPr>
+        <w:rPr>
+          <w:lang w:val="en-GB"/>
+        </w:rPr>
+      </w:pPr>
+      <w:proofErr w:type="spellStart"/>
+      <w:r>
+        <w:rPr>
+          <w:lang w:val="en-GB"/>
+        </w:rPr>
+        <w:t>Danska</w:t>
+      </w:r>
+      <w:proofErr w:type="spellEnd"/>
+      <w:r>
+        <w:rPr>
+          <w:lang w:val="en-GB"/>
+        </w:rPr>
+        <w:t>:</w:t>
+      </w:r>
+    </w:p>
+    <w:p>
+      <w:pPr>
+        <w:rPr>
+          <w:u w:val="single"/>
+          <w:lang w:val="en-GB"/>
+        </w:rPr>
+      </w:pPr>
+      <w:r>
+        <w:rPr>
+          <w:u w:val="single"/>
+        </w:rPr>
+        <w:t>University of Copenhagen</w:t>
+      </w:r>
+    </w:p>
+    <w:p>
+      <w:pPr>
+        <w:pStyle w:val="Odlomakpopisa"/>
+        <w:numPr>
+          <w:ilvl w:val="0"/>
+          <w:numId w:val="1"/>
+        </w:numPr>
+        <w:rPr>
+          <w:lang w:val="en-GB"/>
+        </w:rPr>
+      </w:pPr>
+      <w:r>
+        <w:rPr>
+          <w:lang w:val="en-GB"/>
+        </w:rPr>
+        <w:t xml:space="preserve">tuition: </w:t>
+      </w:r>
+      <w:hyperlink r:id="rId33" w:history="1">
+        <w:r>
+          <w:rPr>
+            <w:rStyle w:val="Hiperveza"/>
+            <w:lang w:val="en-GB"/>
+          </w:rPr>
+          <w:t>https://www.ku.dk/studies/masters/application-and-admission/tuition-fees-and-scholarships#:~:text=The%20University%20of%20Copenhagen%20uses,year%2C%20depending%20on%20the%20programme</w:t>
+        </w:r>
+      </w:hyperlink>
+      <w:r>
+        <w:rPr>
+          <w:lang w:val="en-GB"/>
+        </w:rPr>
+        <w:t xml:space="preserve"> </w:t>
+      </w:r>
     </w:p>
     <w:sectPr>
       <w:pgSz w:w="11906" w:h="16838"/>
@@ -178,6 +1678,126 @@
     </w:sectPr>
   </w:body>
 </w:document>
+</file>
+
+<file path=word/numbering.xml><?xml version="1.0" encoding="utf-8"?>
+<w:numbering xmlns:wpc="http://schemas.microsoft.com/office/word/2010/wordprocessingCanvas" xmlns:cx="http://schemas.microsoft.com/office/drawing/2014/chartex" xmlns:cx1="http://schemas.microsoft.com/office/drawing/2015/9/8/chartex" xmlns:cx2="http://schemas.microsoft.com/office/drawing/2015/10/21/chartex" xmlns:cx3="http://schemas.microsoft.com/office/drawing/2016/5/9/chartex" xmlns:cx4="http://schemas.microsoft.com/office/drawing/2016/5/10/chartex" xmlns:cx5="http://schemas.microsoft.com/office/drawing/2016/5/11/chartex" xmlns:cx6="http://schemas.microsoft.com/office/drawing/2016/5/12/chartex" xmlns:cx7="http://schemas.microsoft.com/office/drawing/2016/5/13/chartex" xmlns:cx8="http://schemas.microsoft.com/office/drawing/2016/5/14/chartex" xmlns:mc="http://schemas.openxmlformats.org/markup-compatibility/2006" xmlns:aink="http://schemas.microsoft.com/office/drawing/2016/ink" xmlns:am3d="http://schemas.microsoft.com/office/drawing/2017/model3d" xmlns:o="urn:schemas-microsoft-com:office:office" xmlns:oel="http://schemas.microsoft.com/office/2019/extlst" xmlns:r="http://schemas.openxmlformats.org/officeDocument/2006/relationships" xmlns:m="http://schemas.openxmlformats.org/officeDocument/2006/math" xmlns:v="urn:schemas-microsoft-com:vml" xmlns:wp14="http://schemas.microsoft.com/office/word/2010/wordprocessingDrawing" xmlns:wp="http://schemas.openxmlformats.org/drawingml/2006/wordprocessingDrawing" xmlns:w10="urn:schemas-microsoft-com:office:word" xmlns:w="http://schemas.openxmlformats.org/wordprocessingml/2006/main" xmlns:w14="http://schemas.microsoft.com/office/word/2010/wordml" xmlns:w15="http://schemas.microsoft.com/office/word/2012/wordml" xmlns:w16cex="http://schemas.microsoft.com/office/word/2018/wordml/cex" xmlns:w16cid="http://schemas.microsoft.com/office/word/2016/wordml/cid" xmlns:w16="http://schemas.microsoft.com/office/word/2018/wordml" xmlns:w16du="http://schemas.microsoft.com/office/word/2023/wordml/word16du" xmlns:w16sdtdh="http://schemas.microsoft.com/office/word/2020/wordml/sdtdatahash" xmlns:w16se="http://schemas.microsoft.com/office/word/2015/wordml/symex" xmlns:wpg="http://schemas.microsoft.com/office/word/2010/wordprocessingGroup" xmlns:wpi="http://schemas.microsoft.com/office/word/2010/wordprocessingInk" xmlns:wne="http://schemas.microsoft.com/office/word/2006/wordml" xmlns:wps="http://schemas.microsoft.com/office/word/2010/wordprocessingShape" mc:Ignorable="w14 w15 w16se w16cid w16 w16cex w16sdtdh w16du wp14">
+  <w:abstractNum w:abstractNumId="0" w15:restartNumberingAfterBreak="0">
+    <w:nsid w:val="5EAA61B5"/>
+    <w:multiLevelType w:val="hybridMultilevel"/>
+    <w:tmpl w:val="00B0BE9E"/>
+    <w:lvl w:ilvl="0" w:tplc="721AF094">
+      <w:numFmt w:val="bullet"/>
+      <w:lvlText w:val="-"/>
+      <w:lvlJc w:val="left"/>
+      <w:pPr>
+        <w:ind w:left="720" w:hanging="360"/>
+      </w:pPr>
+      <w:rPr>
+        <w:rFonts w:ascii="Calibri" w:eastAsiaTheme="minorHAnsi" w:hAnsi="Calibri" w:cs="Calibri" w:hint="default"/>
+      </w:rPr>
+    </w:lvl>
+    <w:lvl w:ilvl="1" w:tplc="04090003" w:tentative="1">
+      <w:start w:val="1"/>
+      <w:numFmt w:val="bullet"/>
+      <w:lvlText w:val="o"/>
+      <w:lvlJc w:val="left"/>
+      <w:pPr>
+        <w:ind w:left="1440" w:hanging="360"/>
+      </w:pPr>
+      <w:rPr>
+        <w:rFonts w:ascii="Courier New" w:hAnsi="Courier New" w:cs="Courier New" w:hint="default"/>
+      </w:rPr>
+    </w:lvl>
+    <w:lvl w:ilvl="2" w:tplc="04090005" w:tentative="1">
+      <w:start w:val="1"/>
+      <w:numFmt w:val="bullet"/>
+      <w:lvlText w:val=""/>
+      <w:lvlJc w:val="left"/>
+      <w:pPr>
+        <w:ind w:left="2160" w:hanging="360"/>
+      </w:pPr>
+      <w:rPr>
+        <w:rFonts w:ascii="Wingdings" w:hAnsi="Wingdings" w:hint="default"/>
+      </w:rPr>
+    </w:lvl>
+    <w:lvl w:ilvl="3" w:tplc="04090001" w:tentative="1">
+      <w:start w:val="1"/>
+      <w:numFmt w:val="bullet"/>
+      <w:lvlText w:val=""/>
+      <w:lvlJc w:val="left"/>
+      <w:pPr>
+        <w:ind w:left="2880" w:hanging="360"/>
+      </w:pPr>
+      <w:rPr>
+        <w:rFonts w:ascii="Symbol" w:hAnsi="Symbol" w:hint="default"/>
+      </w:rPr>
+    </w:lvl>
+    <w:lvl w:ilvl="4" w:tplc="04090003" w:tentative="1">
+      <w:start w:val="1"/>
+      <w:numFmt w:val="bullet"/>
+      <w:lvlText w:val="o"/>
+      <w:lvlJc w:val="left"/>
+      <w:pPr>
+        <w:ind w:left="3600" w:hanging="360"/>
+      </w:pPr>
+      <w:rPr>
+        <w:rFonts w:ascii="Courier New" w:hAnsi="Courier New" w:cs="Courier New" w:hint="default"/>
+      </w:rPr>
+    </w:lvl>
+    <w:lvl w:ilvl="5" w:tplc="04090005" w:tentative="1">
+      <w:start w:val="1"/>
+      <w:numFmt w:val="bullet"/>
+      <w:lvlText w:val=""/>
+      <w:lvlJc w:val="left"/>
+      <w:pPr>
+        <w:ind w:left="4320" w:hanging="360"/>
+      </w:pPr>
+      <w:rPr>
+        <w:rFonts w:ascii="Wingdings" w:hAnsi="Wingdings" w:hint="default"/>
+      </w:rPr>
+    </w:lvl>
+    <w:lvl w:ilvl="6" w:tplc="04090001" w:tentative="1">
+      <w:start w:val="1"/>
+      <w:numFmt w:val="bullet"/>
+      <w:lvlText w:val=""/>
+      <w:lvlJc w:val="left"/>
+      <w:pPr>
+        <w:ind w:left="5040" w:hanging="360"/>
+      </w:pPr>
+      <w:rPr>
+        <w:rFonts w:ascii="Symbol" w:hAnsi="Symbol" w:hint="default"/>
+      </w:rPr>
+    </w:lvl>
+    <w:lvl w:ilvl="7" w:tplc="04090003" w:tentative="1">
+      <w:start w:val="1"/>
+      <w:numFmt w:val="bullet"/>
+      <w:lvlText w:val="o"/>
+      <w:lvlJc w:val="left"/>
+      <w:pPr>
+        <w:ind w:left="5760" w:hanging="360"/>
+      </w:pPr>
+      <w:rPr>
+        <w:rFonts w:ascii="Courier New" w:hAnsi="Courier New" w:cs="Courier New" w:hint="default"/>
+      </w:rPr>
+    </w:lvl>
+    <w:lvl w:ilvl="8" w:tplc="04090005" w:tentative="1">
+      <w:start w:val="1"/>
+      <w:numFmt w:val="bullet"/>
+      <w:lvlText w:val=""/>
+      <w:lvlJc w:val="left"/>
+      <w:pPr>
+        <w:ind w:left="6480" w:hanging="360"/>
+      </w:pPr>
+      <w:rPr>
+        <w:rFonts w:ascii="Wingdings" w:hAnsi="Wingdings" w:hint="default"/>
+      </w:rPr>
+    </w:lvl>
+  </w:abstractNum>
+  <w:num w:numId="1" w16cid:durableId="1064138310">
+    <w:abstractNumId w:val="0"/>
+  </w:num>
+</w:numbering>
 </file>
 
 <file path=word/styles.xml><?xml version="1.0" encoding="utf-8"?>
@@ -189,7 +1809,7 @@
         <w:kern w:val="2"/>
         <w:sz w:val="24"/>
         <w:szCs w:val="24"/>
-        <w:lang w:val="en-HR" w:eastAsia="en-US" w:bidi="ar-SA"/>
+        <w:lang w:val="en-US" w:eastAsia="en-US" w:bidi="ar-SA"/>
         <w14:ligatures w14:val="standardContextual"/>
       </w:rPr>
     </w:rPrDefault>
@@ -577,13 +2197,12 @@
     <w:name w:val="Normal"/>
     <w:qFormat/>
   </w:style>
-  <w:style w:type="character" w:default="1" w:styleId="DefaultParagraphFont">
+  <w:style w:type="character" w:default="1" w:styleId="Zadanifontodlomka">
     <w:name w:val="Default Paragraph Font"/>
     <w:uiPriority w:val="1"/>
-    <w:semiHidden/>
     <w:unhideWhenUsed/>
   </w:style>
-  <w:style w:type="table" w:default="1" w:styleId="TableNormal">
+  <w:style w:type="table" w:default="1" w:styleId="Obinatablica">
     <w:name w:val="Normal Table"/>
     <w:uiPriority w:val="99"/>
     <w:semiHidden/>
@@ -598,15 +2217,15 @@
       </w:tblCellMar>
     </w:tblPr>
   </w:style>
-  <w:style w:type="numbering" w:default="1" w:styleId="NoList">
+  <w:style w:type="numbering" w:default="1" w:styleId="Bezpopisa">
     <w:name w:val="No List"/>
     <w:uiPriority w:val="99"/>
     <w:semiHidden/>
     <w:unhideWhenUsed/>
   </w:style>
-  <w:style w:type="character" w:styleId="Hyperlink">
+  <w:style w:type="character" w:styleId="Hiperveza">
     <w:name w:val="Hyperlink"/>
-    <w:basedOn w:val="DefaultParagraphFont"/>
+    <w:basedOn w:val="Zadanifontodlomka"/>
     <w:uiPriority w:val="99"/>
     <w:unhideWhenUsed/>
     <w:rsid w:val="003A2BD9"/>
@@ -615,9 +2234,9 @@
       <w:u w:val="single"/>
     </w:rPr>
   </w:style>
-  <w:style w:type="character" w:styleId="UnresolvedMention">
+  <w:style w:type="character" w:styleId="Nerijeenospominjanje">
     <w:name w:val="Unresolved Mention"/>
-    <w:basedOn w:val="DefaultParagraphFont"/>
+    <w:basedOn w:val="Zadanifontodlomka"/>
     <w:uiPriority w:val="99"/>
     <w:semiHidden/>
     <w:unhideWhenUsed/>
@@ -627,9 +2246,9 @@
       <w:shd w:val="clear" w:color="auto" w:fill="E1DFDD"/>
     </w:rPr>
   </w:style>
-  <w:style w:type="character" w:styleId="FollowedHyperlink">
+  <w:style w:type="character" w:styleId="SlijeenaHiperveza">
     <w:name w:val="FollowedHyperlink"/>
-    <w:basedOn w:val="DefaultParagraphFont"/>
+    <w:basedOn w:val="Zadanifontodlomka"/>
     <w:uiPriority w:val="99"/>
     <w:semiHidden/>
     <w:unhideWhenUsed/>
@@ -638,6 +2257,17 @@
       <w:color w:val="954F72" w:themeColor="followedHyperlink"/>
       <w:u w:val="single"/>
     </w:rPr>
+  </w:style>
+  <w:style w:type="paragraph" w:styleId="Odlomakpopisa">
+    <w:name w:val="List Paragraph"/>
+    <w:basedOn w:val="Normal"/>
+    <w:uiPriority w:val="34"/>
+    <w:qFormat/>
+    <w:rsid w:val="00E45B51"/>
+    <w:pPr>
+      <w:ind w:left="720"/>
+      <w:contextualSpacing/>
+    </w:pPr>
   </w:style>
 </w:styles>
 </file>

</xml_diff>

<commit_message>
Fixed file unlink issue
</commit_message>
<xml_diff>
--- a/docs/docs.docx
+++ b/docs/docs.docx
@@ -1,6 +1,6 @@
 
 <file path=word/document.xml><?xml version="1.0" encoding="utf-8"?>
-<w:document xmlns:wpc="http://schemas.microsoft.com/office/word/2010/wordprocessingCanvas" xmlns:cx="http://schemas.microsoft.com/office/drawing/2014/chartex" xmlns:cx1="http://schemas.microsoft.com/office/drawing/2015/9/8/chartex" xmlns:cx2="http://schemas.microsoft.com/office/drawing/2015/10/21/chartex" xmlns:cx3="http://schemas.microsoft.com/office/drawing/2016/5/9/chartex" xmlns:cx4="http://schemas.microsoft.com/office/drawing/2016/5/10/chartex" xmlns:cx5="http://schemas.microsoft.com/office/drawing/2016/5/11/chartex" xmlns:cx6="http://schemas.microsoft.com/office/drawing/2016/5/12/chartex" xmlns:cx7="http://schemas.microsoft.com/office/drawing/2016/5/13/chartex" xmlns:cx8="http://schemas.microsoft.com/office/drawing/2016/5/14/chartex" xmlns:mc="http://schemas.openxmlformats.org/markup-compatibility/2006" xmlns:aink="http://schemas.microsoft.com/office/drawing/2016/ink" xmlns:am3d="http://schemas.microsoft.com/office/drawing/2017/model3d" xmlns:o="urn:schemas-microsoft-com:office:office" xmlns:oel="http://schemas.microsoft.com/office/2019/extlst" xmlns:r="http://schemas.openxmlformats.org/officeDocument/2006/relationships" xmlns:m="http://schemas.openxmlformats.org/officeDocument/2006/math" xmlns:v="urn:schemas-microsoft-com:vml" xmlns:wp14="http://schemas.microsoft.com/office/word/2010/wordprocessingDrawing" xmlns:wp="http://schemas.openxmlformats.org/drawingml/2006/wordprocessingDrawing" xmlns:w10="urn:schemas-microsoft-com:office:word" xmlns:w="http://schemas.openxmlformats.org/wordprocessingml/2006/main" xmlns:w14="http://schemas.microsoft.com/office/word/2010/wordml" xmlns:w15="http://schemas.microsoft.com/office/word/2012/wordml" xmlns:w16cex="http://schemas.microsoft.com/office/word/2018/wordml/cex" xmlns:w16cid="http://schemas.microsoft.com/office/word/2016/wordml/cid" xmlns:w16="http://schemas.microsoft.com/office/word/2018/wordml" xmlns:w16du="http://schemas.microsoft.com/office/word/2023/wordml/word16du" xmlns:w16sdtdh="http://schemas.microsoft.com/office/word/2020/wordml/sdtdatahash" xmlns:w16se="http://schemas.microsoft.com/office/word/2015/wordml/symex" xmlns:wpg="http://schemas.microsoft.com/office/word/2010/wordprocessingGroup" xmlns:wpi="http://schemas.microsoft.com/office/word/2010/wordprocessingInk" xmlns:wne="http://schemas.microsoft.com/office/word/2006/wordml" xmlns:wps="http://schemas.microsoft.com/office/word/2010/wordprocessingShape" mc:Ignorable="w14 w15 w16se w16cid w16 w16cex w16sdtdh w16du wp14">
+<w:document xmlns:wpc="http://schemas.microsoft.com/office/word/2010/wordprocessingCanvas" xmlns:cx="http://schemas.microsoft.com/office/drawing/2014/chartex" xmlns:cx1="http://schemas.microsoft.com/office/drawing/2015/9/8/chartex" xmlns:cx2="http://schemas.microsoft.com/office/drawing/2015/10/21/chartex" xmlns:cx3="http://schemas.microsoft.com/office/drawing/2016/5/9/chartex" xmlns:cx4="http://schemas.microsoft.com/office/drawing/2016/5/10/chartex" xmlns:cx5="http://schemas.microsoft.com/office/drawing/2016/5/11/chartex" xmlns:cx6="http://schemas.microsoft.com/office/drawing/2016/5/12/chartex" xmlns:cx7="http://schemas.microsoft.com/office/drawing/2016/5/13/chartex" xmlns:cx8="http://schemas.microsoft.com/office/drawing/2016/5/14/chartex" xmlns:mc="http://schemas.openxmlformats.org/markup-compatibility/2006" xmlns:aink="http://schemas.microsoft.com/office/drawing/2016/ink" xmlns:am3d="http://schemas.microsoft.com/office/drawing/2017/model3d" xmlns:o="urn:schemas-microsoft-com:office:office" xmlns:oel="http://schemas.microsoft.com/office/2019/extlst" xmlns:r="http://schemas.openxmlformats.org/officeDocument/2006/relationships" xmlns:m="http://schemas.openxmlformats.org/officeDocument/2006/math" xmlns:v="urn:schemas-microsoft-com:vml" xmlns:wp14="http://schemas.microsoft.com/office/word/2010/wordprocessingDrawing" xmlns:wp="http://schemas.openxmlformats.org/drawingml/2006/wordprocessingDrawing" xmlns:w10="urn:schemas-microsoft-com:office:word" xmlns:w="http://schemas.openxmlformats.org/wordprocessingml/2006/main" xmlns:w14="http://schemas.microsoft.com/office/word/2010/wordml" xmlns:w15="http://schemas.microsoft.com/office/word/2012/wordml" xmlns:w16cex="http://schemas.microsoft.com/office/word/2018/wordml/cex" xmlns:w16cid="http://schemas.microsoft.com/office/word/2016/wordml/cid" xmlns:w16="http://schemas.microsoft.com/office/word/2018/wordml" xmlns:w16du="http://schemas.microsoft.com/office/word/2023/wordml/word16du" xmlns:w16sdtdh="http://schemas.microsoft.com/office/word/2020/wordml/sdtdatahash" xmlns:w16sdtfl="http://schemas.microsoft.com/office/word/2024/wordml/sdtformatlock" xmlns:w16se="http://schemas.microsoft.com/office/word/2015/wordml/symex" xmlns:wpg="http://schemas.microsoft.com/office/word/2010/wordprocessingGroup" xmlns:wpi="http://schemas.microsoft.com/office/word/2010/wordprocessingInk" xmlns:wne="http://schemas.microsoft.com/office/word/2006/wordml" xmlns:wps="http://schemas.microsoft.com/office/word/2010/wordprocessingShape" mc:Ignorable="w14 w15 w16se w16cid w16 w16cex w16sdtdh w16sdtfl w16du wp14">
   <w:body>
     <w:p>
       <w:pPr>
@@ -37,7 +37,7 @@
       <w:hyperlink r:id="rId5" w:history="1">
         <w:r>
           <w:rPr>
-            <w:rStyle w:val="Hiperveza"/>
+            <w:rStyle w:val="Hyperlink"/>
             <w:lang w:val="en-GB"/>
           </w:rPr>
           <w:t>https://www.topuniversities.com/world-university-rankings</w:t>
@@ -52,7 +52,7 @@
       <w:hyperlink r:id="rId6" w:history="1">
         <w:r>
           <w:rPr>
-            <w:rStyle w:val="Hiperveza"/>
+            <w:rStyle w:val="Hyperlink"/>
             <w:lang w:val="en-GB"/>
           </w:rPr>
           <w:t>https://edurank.org/</w:t>
@@ -71,6 +71,34 @@
           <w:lang w:val="en-GB"/>
         </w:rPr>
       </w:pPr>
+      <w:r>
+        <w:rPr>
+          <w:lang w:val="en-GB"/>
+        </w:rPr>
+        <w:t xml:space="preserve">Final rank - </w:t>
+      </w:r>
+      <w:hyperlink r:id="rId7" w:history="1">
+        <w:r>
+          <w:rPr>
+            <w:rStyle w:val="Hyperlink"/>
+            <w:lang w:val="en-GB"/>
+          </w:rPr>
+          <w:t>https://cwur.org/2024.php</w:t>
+        </w:r>
+      </w:hyperlink>
+      <w:r>
+        <w:rPr>
+          <w:lang w:val="en-GB"/>
+        </w:rPr>
+        <w:br/>
+      </w:r>
+    </w:p>
+    <w:p>
+      <w:pPr>
+        <w:rPr>
+          <w:lang w:val="en-GB"/>
+        </w:rPr>
+      </w:pPr>
     </w:p>
     <w:p>
       <w:pPr>
@@ -84,10 +112,10 @@
         </w:rPr>
         <w:t xml:space="preserve">Tuition - </w:t>
       </w:r>
-      <w:hyperlink r:id="rId7" w:history="1">
-        <w:r>
-          <w:rPr>
-            <w:rStyle w:val="Hiperveza"/>
+      <w:hyperlink r:id="rId8" w:history="1">
+        <w:r>
+          <w:rPr>
+            <w:rStyle w:val="Hyperlink"/>
             <w:lang w:val="en-GB"/>
           </w:rPr>
           <w:t>https://www.topuniversities.com/world-university-rankings</w:t>
@@ -99,10 +127,10 @@
         </w:rPr>
         <w:t xml:space="preserve"> , </w:t>
       </w:r>
-      <w:hyperlink r:id="rId8" w:history="1">
-        <w:r>
-          <w:rPr>
-            <w:rStyle w:val="Hiperveza"/>
+      <w:hyperlink r:id="rId9" w:history="1">
+        <w:r>
+          <w:rPr>
+            <w:rStyle w:val="Hyperlink"/>
             <w:lang w:val="en-GB"/>
           </w:rPr>
           <w:t>https://edurank.org/</w:t>
@@ -128,10 +156,10 @@
         </w:rPr>
         <w:t xml:space="preserve">Percentage of international students -  </w:t>
       </w:r>
-      <w:hyperlink r:id="rId9" w:history="1">
-        <w:r>
-          <w:rPr>
-            <w:rStyle w:val="Hiperveza"/>
+      <w:hyperlink r:id="rId10" w:history="1">
+        <w:r>
+          <w:rPr>
+            <w:rStyle w:val="Hyperlink"/>
             <w:lang w:val="en-GB"/>
           </w:rPr>
           <w:t>https://www.topuniversities.com/world-university-rankings</w:t>
@@ -157,10 +185,10 @@
         </w:rPr>
         <w:t xml:space="preserve">Acceptance rate - </w:t>
       </w:r>
-      <w:hyperlink r:id="rId10" w:history="1">
-        <w:r>
-          <w:rPr>
-            <w:rStyle w:val="Hiperveza"/>
+      <w:hyperlink r:id="rId11" w:history="1">
+        <w:r>
+          <w:rPr>
+            <w:rStyle w:val="Hyperlink"/>
             <w:lang w:val="en-GB"/>
           </w:rPr>
           <w:t>https://edurank.org/</w:t>
@@ -186,10 +214,10 @@
         </w:rPr>
         <w:t xml:space="preserve">Recreation cost - </w:t>
       </w:r>
-      <w:hyperlink r:id="rId11" w:history="1">
-        <w:r>
-          <w:rPr>
-            <w:rStyle w:val="Hiperveza"/>
+      <w:hyperlink r:id="rId12" w:history="1">
+        <w:r>
+          <w:rPr>
+            <w:rStyle w:val="Hyperlink"/>
             <w:lang w:val="en-GB"/>
           </w:rPr>
           <w:t>https://www.theglobaleconomy.com/rankings/recreation_and_culture_prices_wb/</w:t>
@@ -211,7 +239,7 @@
     </w:p>
     <w:p>
       <w:pPr>
-        <w:pStyle w:val="Odlomakpopisa"/>
+        <w:pStyle w:val="ListParagraph"/>
         <w:numPr>
           <w:ilvl w:val="0"/>
           <w:numId w:val="1"/>
@@ -262,10 +290,10 @@
         </w:rPr>
         <w:t xml:space="preserve"> </w:t>
       </w:r>
-      <w:hyperlink r:id="rId12" w:history="1">
-        <w:r>
-          <w:rPr>
-            <w:rStyle w:val="Hiperveza"/>
+      <w:hyperlink r:id="rId13" w:history="1">
+        <w:r>
+          <w:rPr>
+            <w:rStyle w:val="Hyperlink"/>
             <w:lang w:val="en-GB"/>
           </w:rPr>
           <w:t>https://www.expatica.com/pt/moving/about/cost-of-living-in-portugal-1167462/</w:t>
@@ -297,10 +325,10 @@
         </w:rPr>
         <w:t xml:space="preserve">Safety index - </w:t>
       </w:r>
-      <w:hyperlink r:id="rId13" w:history="1">
-        <w:r>
-          <w:rPr>
-            <w:rStyle w:val="Hiperveza"/>
+      <w:hyperlink r:id="rId14" w:history="1">
+        <w:r>
+          <w:rPr>
+            <w:rStyle w:val="Hyperlink"/>
             <w:lang w:val="en-GB"/>
           </w:rPr>
           <w:t>https://www.kaggle.com/datasets/romanlisachov/safety-index-for-the-last-5-years</w:t>
@@ -312,10 +340,10 @@
         </w:rPr>
         <w:t xml:space="preserve"> - </w:t>
       </w:r>
-      <w:hyperlink r:id="rId14" w:history="1">
-        <w:r>
-          <w:rPr>
-            <w:rStyle w:val="Hiperveza"/>
+      <w:hyperlink r:id="rId15" w:history="1">
+        <w:r>
+          <w:rPr>
+            <w:rStyle w:val="Hyperlink"/>
             <w:lang w:val="en-GB"/>
           </w:rPr>
           <w:t>https://www.numbeo.com/crime/indices_explained.jsp</w:t>
@@ -341,10 +369,10 @@
         </w:rPr>
         <w:t xml:space="preserve">Cost of living index - </w:t>
       </w:r>
-      <w:hyperlink r:id="rId15" w:history="1">
-        <w:r>
-          <w:rPr>
-            <w:rStyle w:val="Hiperveza"/>
+      <w:hyperlink r:id="rId16" w:history="1">
+        <w:r>
+          <w:rPr>
+            <w:rStyle w:val="Hyperlink"/>
             <w:lang w:val="en-GB"/>
           </w:rPr>
           <w:t>https://www.kaggle.com/datasets/myrios/cost-of-living-index-by-country-by-number-2024?select=Cost_of_Living_Index_by_Country_2024.csv</w:t>
@@ -356,10 +384,10 @@
         </w:rPr>
         <w:t xml:space="preserve"> - </w:t>
       </w:r>
-      <w:hyperlink r:id="rId16" w:history="1">
-        <w:r>
-          <w:rPr>
-            <w:rStyle w:val="Hiperveza"/>
+      <w:hyperlink r:id="rId17" w:history="1">
+        <w:r>
+          <w:rPr>
+            <w:rStyle w:val="Hyperlink"/>
             <w:lang w:val="en-GB"/>
           </w:rPr>
           <w:t>https://www.numbeo.com/cost-of-living/cpi_explained.jsp</w:t>
@@ -387,10 +415,10 @@
         </w:rPr>
         <w:t xml:space="preserve">Healthcare price - </w:t>
       </w:r>
-      <w:hyperlink r:id="rId17" w:history="1">
-        <w:r>
-          <w:rPr>
-            <w:rStyle w:val="Hiperveza"/>
+      <w:hyperlink r:id="rId18" w:history="1">
+        <w:r>
+          <w:rPr>
+            <w:rStyle w:val="Hyperlink"/>
             <w:lang w:val="en-GB"/>
           </w:rPr>
           <w:t>https://databank.worldbank.org/source/health-nutrition-and-population-statistics/preview/on</w:t>
@@ -407,7 +435,7 @@
     <w:p>
       <w:pPr>
         <w:rPr>
-          <w:rStyle w:val="Hiperveza"/>
+          <w:rStyle w:val="Hyperlink"/>
           <w:lang w:val="en-GB"/>
         </w:rPr>
       </w:pPr>
@@ -417,10 +445,10 @@
         </w:rPr>
         <w:t xml:space="preserve">Monthly pass price - </w:t>
       </w:r>
-      <w:hyperlink r:id="rId18" w:history="1">
-        <w:r>
-          <w:rPr>
-            <w:rStyle w:val="Hiperveza"/>
+      <w:hyperlink r:id="rId19" w:history="1">
+        <w:r>
+          <w:rPr>
+            <w:rStyle w:val="Hyperlink"/>
             <w:lang w:val="en-GB"/>
           </w:rPr>
           <w:t>https://www.numbeo.com/cost-of-living/prices_by_city.jsp?itemId=20</w:t>
@@ -430,7 +458,7 @@
     <w:p>
       <w:pPr>
         <w:rPr>
-          <w:rStyle w:val="Hiperveza"/>
+          <w:rStyle w:val="Hyperlink"/>
           <w:lang w:val="en-GB"/>
         </w:rPr>
       </w:pPr>
@@ -649,13 +677,13 @@
     </w:p>
     <w:p>
       <w:pPr>
-        <w:pStyle w:val="Odlomakpopisa"/>
+        <w:pStyle w:val="ListParagraph"/>
         <w:numPr>
           <w:ilvl w:val="0"/>
           <w:numId w:val="1"/>
         </w:numPr>
         <w:rPr>
-          <w:rStyle w:val="Hiperveza"/>
+          <w:rStyle w:val="Hyperlink"/>
           <w:color w:val="auto"/>
           <w:u w:val="none"/>
           <w:lang w:val="en-GB"/>
@@ -675,10 +703,10 @@
         </w:rPr>
         <w:t xml:space="preserve">: </w:t>
       </w:r>
-      <w:hyperlink r:id="rId19" w:history="1">
-        <w:r>
-          <w:rPr>
-            <w:rStyle w:val="Hiperveza"/>
+      <w:hyperlink r:id="rId20" w:history="1">
+        <w:r>
+          <w:rPr>
+            <w:rStyle w:val="Hyperlink"/>
             <w:lang w:val="en-GB"/>
           </w:rPr>
           <w:t>https://www.topuniversities.com/universities/university-tirana</w:t>
@@ -687,7 +715,7 @@
     </w:p>
     <w:p>
       <w:pPr>
-        <w:pStyle w:val="Odlomakpopisa"/>
+        <w:pStyle w:val="ListParagraph"/>
         <w:numPr>
           <w:ilvl w:val="0"/>
           <w:numId w:val="1"/>
@@ -700,24 +728,18 @@
         <w:rPr>
           <w:lang w:val="en-GB"/>
         </w:rPr>
-        <w:t>percentage of international students</w:t>
-      </w:r>
-      <w:r>
-        <w:rPr>
-          <w:lang w:val="en-GB"/>
-        </w:rPr>
-        <w:t xml:space="preserve">: </w:t>
-      </w:r>
-      <w:r>
-        <w:rPr>
-          <w:rStyle w:val="Hiperveza"/>
+        <w:t xml:space="preserve">percentage of international students: </w:t>
+      </w:r>
+      <w:r>
+        <w:rPr>
+          <w:rStyle w:val="Hyperlink"/>
           <w:lang w:val="en-GB"/>
         </w:rPr>
         <w:t xml:space="preserve"> </w:t>
       </w:r>
       <w:r>
         <w:rPr>
-          <w:rStyle w:val="Hiperveza"/>
+          <w:rStyle w:val="Hyperlink"/>
           <w:lang w:val="en-GB"/>
         </w:rPr>
         <w:t>https://www.topuniversities.com/universities/university-tirana#:~:text=UT%20is%20considered%20a%20large,266%3B%20Foreign%20students%3A%20101.</w:t>
@@ -768,7 +790,7 @@
     </w:p>
     <w:p>
       <w:pPr>
-        <w:pStyle w:val="Odlomakpopisa"/>
+        <w:pStyle w:val="ListParagraph"/>
         <w:numPr>
           <w:ilvl w:val="0"/>
           <w:numId w:val="1"/>
@@ -783,10 +805,10 @@
         </w:rPr>
         <w:t xml:space="preserve">tuition: </w:t>
       </w:r>
-      <w:hyperlink r:id="rId20" w:history="1">
-        <w:r>
-          <w:rPr>
-            <w:rStyle w:val="Hiperveza"/>
+      <w:hyperlink r:id="rId21" w:history="1">
+        <w:r>
+          <w:rPr>
+            <w:rStyle w:val="Hyperlink"/>
             <w:lang w:val="en-GB"/>
           </w:rPr>
           <w:t>https://free-apply.com/en/university/1001200018</w:t>
@@ -795,22 +817,23 @@
     </w:p>
     <w:p>
       <w:pPr>
-        <w:pStyle w:val="Odlomakpopisa"/>
-        <w:rPr>
-          <w:lang w:val="en-GB"/>
-        </w:rPr>
-      </w:pPr>
-    </w:p>
-    <w:p>
-      <w:pPr>
-        <w:rPr>
-          <w:lang w:val="en-GB"/>
-        </w:rPr>
-      </w:pPr>
-      <w:r>
-        <w:rPr>
-          <w:lang w:val="en-GB"/>
-        </w:rPr>
+        <w:pStyle w:val="ListParagraph"/>
+        <w:rPr>
+          <w:lang w:val="en-GB"/>
+        </w:rPr>
+      </w:pPr>
+    </w:p>
+    <w:p>
+      <w:pPr>
+        <w:rPr>
+          <w:lang w:val="en-GB"/>
+        </w:rPr>
+      </w:pPr>
+      <w:r>
+        <w:rPr>
+          <w:lang w:val="en-GB"/>
+        </w:rPr>
+        <w:lastRenderedPageBreak/>
         <w:t>Argentina:</w:t>
       </w:r>
     </w:p>
@@ -830,7 +853,7 @@
     </w:p>
     <w:p>
       <w:pPr>
-        <w:pStyle w:val="Odlomakpopisa"/>
+        <w:pStyle w:val="ListParagraph"/>
         <w:numPr>
           <w:ilvl w:val="0"/>
           <w:numId w:val="1"/>
@@ -843,13 +866,12 @@
         <w:rPr>
           <w:lang w:val="en-GB"/>
         </w:rPr>
-        <w:lastRenderedPageBreak/>
         <w:t xml:space="preserve">tuition : </w:t>
       </w:r>
-      <w:hyperlink r:id="rId21" w:anchor=":~:text=Undergraduate%20education%20in%20Argentina's%20public,students%20from%20a%20financial%20perspective" w:history="1">
-        <w:r>
-          <w:rPr>
-            <w:rStyle w:val="Hiperveza"/>
+      <w:hyperlink r:id="rId22" w:anchor=":~:text=Undergraduate%20education%20in%20Argentina's%20public,students%20from%20a%20financial%20perspective" w:history="1">
+        <w:r>
+          <w:rPr>
+            <w:rStyle w:val="Hyperlink"/>
             <w:lang w:val="en-GB"/>
           </w:rPr>
           <w:t>https://www.trade.gov/country-commercial-guides/argentina-education-and-training-services-industry-snapshot#:~:text=Undergraduate%20education%20in%20Argentina's%20public,students%20from%20a%20financial%20perspective</w:t>
@@ -906,7 +928,7 @@
     </w:p>
     <w:p>
       <w:pPr>
-        <w:pStyle w:val="Odlomakpopisa"/>
+        <w:pStyle w:val="ListParagraph"/>
         <w:numPr>
           <w:ilvl w:val="0"/>
           <w:numId w:val="1"/>
@@ -921,10 +943,10 @@
         </w:rPr>
         <w:t xml:space="preserve">tuition: </w:t>
       </w:r>
-      <w:hyperlink r:id="rId22" w:history="1">
-        <w:r>
-          <w:rPr>
-            <w:rStyle w:val="Hiperveza"/>
+      <w:hyperlink r:id="rId23" w:history="1">
+        <w:r>
+          <w:rPr>
+            <w:rStyle w:val="Hyperlink"/>
             <w:lang w:val="en-GB"/>
           </w:rPr>
           <w:t>https://study.unimelb.edu.au/how-to-apply/international-exchange-and-study-abroad-applications/tuition-fees</w:t>
@@ -975,7 +997,7 @@
     </w:p>
     <w:p>
       <w:pPr>
-        <w:pStyle w:val="Odlomakpopisa"/>
+        <w:pStyle w:val="ListParagraph"/>
         <w:numPr>
           <w:ilvl w:val="0"/>
           <w:numId w:val="1"/>
@@ -1002,10 +1024,10 @@
         </w:rPr>
         <w:t xml:space="preserve">on: </w:t>
       </w:r>
-      <w:hyperlink r:id="rId23" w:history="1">
-        <w:r>
-          <w:rPr>
-            <w:rStyle w:val="Hiperveza"/>
+      <w:hyperlink r:id="rId24" w:history="1">
+        <w:r>
+          <w:rPr>
+            <w:rStyle w:val="Hyperlink"/>
             <w:lang w:val="en-GB"/>
           </w:rPr>
           <w:t>https://www.ub.edu.bs/admissions/tuition-fees/</w:t>
@@ -1054,7 +1076,7 @@
     </w:p>
     <w:p>
       <w:pPr>
-        <w:pStyle w:val="Odlomakpopisa"/>
+        <w:pStyle w:val="ListParagraph"/>
         <w:numPr>
           <w:ilvl w:val="0"/>
           <w:numId w:val="1"/>
@@ -1069,10 +1091,10 @@
         </w:rPr>
         <w:t xml:space="preserve">tuition: </w:t>
       </w:r>
-      <w:hyperlink r:id="rId24" w:history="1">
-        <w:r>
-          <w:rPr>
-            <w:rStyle w:val="Hiperveza"/>
+      <w:hyperlink r:id="rId25" w:history="1">
+        <w:r>
+          <w:rPr>
+            <w:rStyle w:val="Hyperlink"/>
             <w:lang w:val="en-GB"/>
           </w:rPr>
           <w:t>https://www.cavehill.uwi.edu/studentfinancing/fees.aspx</w:t>
@@ -1122,7 +1144,7 @@
     </w:p>
     <w:p>
       <w:pPr>
-        <w:pStyle w:val="Odlomakpopisa"/>
+        <w:pStyle w:val="ListParagraph"/>
         <w:numPr>
           <w:ilvl w:val="0"/>
           <w:numId w:val="1"/>
@@ -1137,10 +1159,10 @@
         </w:rPr>
         <w:t xml:space="preserve">tuition: </w:t>
       </w:r>
-      <w:hyperlink r:id="rId25" w:history="1">
-        <w:r>
-          <w:rPr>
-            <w:rStyle w:val="Hiperveza"/>
+      <w:hyperlink r:id="rId26" w:history="1">
+        <w:r>
+          <w:rPr>
+            <w:rStyle w:val="Hyperlink"/>
             <w:lang w:val="en-GB"/>
           </w:rPr>
           <w:t>https://www.kuleuven.be/english/education/student/fees</w:t>
@@ -1198,7 +1220,7 @@
     </w:p>
     <w:p>
       <w:pPr>
-        <w:pStyle w:val="Odlomakpopisa"/>
+        <w:pStyle w:val="ListParagraph"/>
         <w:numPr>
           <w:ilvl w:val="0"/>
           <w:numId w:val="1"/>
@@ -1213,10 +1235,10 @@
         </w:rPr>
         <w:t xml:space="preserve">tuition: </w:t>
       </w:r>
-      <w:hyperlink r:id="rId26" w:history="1">
-        <w:r>
-          <w:rPr>
-            <w:rStyle w:val="Hiperveza"/>
+      <w:hyperlink r:id="rId27" w:history="1">
+        <w:r>
+          <w:rPr>
+            <w:rStyle w:val="Hyperlink"/>
             <w:lang w:val="en-GB"/>
           </w:rPr>
           <w:t>https://www.topuniversities.com/universities/universidad-mayor-de-san-andres-umsa</w:t>
@@ -1265,7 +1287,7 @@
     </w:p>
     <w:p>
       <w:pPr>
-        <w:pStyle w:val="Odlomakpopisa"/>
+        <w:pStyle w:val="ListParagraph"/>
         <w:numPr>
           <w:ilvl w:val="0"/>
           <w:numId w:val="1"/>
@@ -1284,18 +1306,12 @@
         <w:rPr>
           <w:lang w:val="en-GB"/>
         </w:rPr>
-        <w:t>ercentage of international students</w:t>
-      </w:r>
-      <w:r>
-        <w:rPr>
-          <w:lang w:val="en-GB"/>
-        </w:rPr>
-        <w:t xml:space="preserve">: </w:t>
-      </w:r>
-      <w:hyperlink r:id="rId27" w:history="1">
-        <w:r>
-          <w:rPr>
-            <w:rStyle w:val="Hiperveza"/>
+        <w:t xml:space="preserve">ercentage of international students: </w:t>
+      </w:r>
+      <w:hyperlink r:id="rId28" w:history="1">
+        <w:r>
+          <w:rPr>
+            <w:rStyle w:val="Hyperlink"/>
             <w:lang w:val="en-GB"/>
           </w:rPr>
           <w:t>https://www.4icu.org/reviews/318.htm</w:t>
@@ -1338,7 +1354,7 @@
     </w:p>
     <w:p>
       <w:pPr>
-        <w:pStyle w:val="Odlomakpopisa"/>
+        <w:pStyle w:val="ListParagraph"/>
         <w:numPr>
           <w:ilvl w:val="0"/>
           <w:numId w:val="1"/>
@@ -1353,10 +1369,10 @@
         </w:rPr>
         <w:t xml:space="preserve">percentage of international students: </w:t>
       </w:r>
-      <w:hyperlink r:id="rId28" w:history="1">
-        <w:r>
-          <w:rPr>
-            <w:rStyle w:val="Hiperveza"/>
+      <w:hyperlink r:id="rId29" w:anchor=":~:text=ITC%20welcomes%20International%20students%20from,study%20in%20ITC%20each%20year" w:history="1">
+        <w:r>
+          <w:rPr>
+            <w:rStyle w:val="Hyperlink"/>
             <w:lang w:val="en-GB"/>
           </w:rPr>
           <w:t>https://itc.edu.kh/international-student-mobility/#:~:text=ITC%20welcomes%20International%20students%20from,study%20in%20ITC%20each%20year</w:t>
@@ -1368,10 +1384,10 @@
         </w:rPr>
         <w:t xml:space="preserve"> , </w:t>
       </w:r>
-      <w:hyperlink r:id="rId29" w:history="1">
-        <w:r>
-          <w:rPr>
-            <w:rStyle w:val="Hiperveza"/>
+      <w:hyperlink r:id="rId30" w:history="1">
+        <w:r>
+          <w:rPr>
+            <w:rStyle w:val="Hyperlink"/>
             <w:lang w:val="en-GB"/>
           </w:rPr>
           <w:t>https://en.wikipedia.org/wiki/Institute_of_Technology_of_Cambodia</w:t>
@@ -1434,7 +1450,7 @@
     </w:p>
     <w:p>
       <w:pPr>
-        <w:pStyle w:val="Odlomakpopisa"/>
+        <w:pStyle w:val="ListParagraph"/>
         <w:numPr>
           <w:ilvl w:val="0"/>
           <w:numId w:val="1"/>
@@ -1449,10 +1465,10 @@
         </w:rPr>
         <w:t xml:space="preserve">tuition: </w:t>
       </w:r>
-      <w:hyperlink r:id="rId30" w:history="1">
-        <w:r>
-          <w:rPr>
-            <w:rStyle w:val="Hiperveza"/>
+      <w:hyperlink r:id="rId31" w:history="1">
+        <w:r>
+          <w:rPr>
+            <w:rStyle w:val="Hyperlink"/>
             <w:lang w:val="en-GB"/>
           </w:rPr>
           <w:t>https://free-apply.com/en/articles/country/2233387</w:t>
@@ -1503,7 +1519,7 @@
     </w:p>
     <w:p>
       <w:pPr>
-        <w:pStyle w:val="Odlomakpopisa"/>
+        <w:pStyle w:val="ListParagraph"/>
         <w:numPr>
           <w:ilvl w:val="0"/>
           <w:numId w:val="1"/>
@@ -1516,12 +1532,13 @@
         <w:rPr>
           <w:lang w:val="en-GB"/>
         </w:rPr>
+        <w:lastRenderedPageBreak/>
         <w:t xml:space="preserve">tuition: </w:t>
       </w:r>
-      <w:hyperlink r:id="rId31" w:history="1">
-        <w:r>
-          <w:rPr>
-            <w:rStyle w:val="Hiperveza"/>
+      <w:hyperlink r:id="rId32" w:history="1">
+        <w:r>
+          <w:rPr>
+            <w:rStyle w:val="Hyperlink"/>
             <w:lang w:val="en-GB"/>
           </w:rPr>
           <w:t>https://www.ing.uc.cl/en/programas-de-estudio/postgrado/magister-ciencias-la-ingenieria/costos-y-becas/</w:t>
@@ -1544,7 +1561,6 @@
         <w:rPr>
           <w:lang w:val="en-GB"/>
         </w:rPr>
-        <w:lastRenderedPageBreak/>
         <w:t>Hrvatska:</w:t>
       </w:r>
     </w:p>
@@ -1564,7 +1580,7 @@
     </w:p>
     <w:p>
       <w:pPr>
-        <w:pStyle w:val="Odlomakpopisa"/>
+        <w:pStyle w:val="ListParagraph"/>
         <w:numPr>
           <w:ilvl w:val="0"/>
           <w:numId w:val="1"/>
@@ -1579,10 +1595,10 @@
         </w:rPr>
         <w:t xml:space="preserve">tuition: </w:t>
       </w:r>
-      <w:hyperlink r:id="rId32" w:history="1">
-        <w:r>
-          <w:rPr>
-            <w:rStyle w:val="Hiperveza"/>
+      <w:hyperlink r:id="rId33" w:history="1">
+        <w:r>
+          <w:rPr>
+            <w:rStyle w:val="Hyperlink"/>
             <w:lang w:val="en-GB"/>
           </w:rPr>
           <w:t>https://www.studyincroatia.eu/tuition_fees.html</w:t>
@@ -1639,7 +1655,7 @@
     </w:p>
     <w:p>
       <w:pPr>
-        <w:pStyle w:val="Odlomakpopisa"/>
+        <w:pStyle w:val="ListParagraph"/>
         <w:numPr>
           <w:ilvl w:val="0"/>
           <w:numId w:val="1"/>
@@ -1654,10 +1670,10 @@
         </w:rPr>
         <w:t xml:space="preserve">tuition: </w:t>
       </w:r>
-      <w:hyperlink r:id="rId33" w:history="1">
-        <w:r>
-          <w:rPr>
-            <w:rStyle w:val="Hiperveza"/>
+      <w:hyperlink r:id="rId34" w:anchor=":~:text=The%20University%20of%20Copenhagen%20uses,year%2C%20depending%20on%20the%20programme" w:history="1">
+        <w:r>
+          <w:rPr>
+            <w:rStyle w:val="Hyperlink"/>
             <w:lang w:val="en-GB"/>
           </w:rPr>
           <w:t>https://www.ku.dk/studies/masters/application-and-admission/tuition-fees-and-scholarships#:~:text=The%20University%20of%20Copenhagen%20uses,year%2C%20depending%20on%20the%20programme</w:t>
@@ -1681,7 +1697,7 @@
 </file>
 
 <file path=word/numbering.xml><?xml version="1.0" encoding="utf-8"?>
-<w:numbering xmlns:wpc="http://schemas.microsoft.com/office/word/2010/wordprocessingCanvas" xmlns:cx="http://schemas.microsoft.com/office/drawing/2014/chartex" xmlns:cx1="http://schemas.microsoft.com/office/drawing/2015/9/8/chartex" xmlns:cx2="http://schemas.microsoft.com/office/drawing/2015/10/21/chartex" xmlns:cx3="http://schemas.microsoft.com/office/drawing/2016/5/9/chartex" xmlns:cx4="http://schemas.microsoft.com/office/drawing/2016/5/10/chartex" xmlns:cx5="http://schemas.microsoft.com/office/drawing/2016/5/11/chartex" xmlns:cx6="http://schemas.microsoft.com/office/drawing/2016/5/12/chartex" xmlns:cx7="http://schemas.microsoft.com/office/drawing/2016/5/13/chartex" xmlns:cx8="http://schemas.microsoft.com/office/drawing/2016/5/14/chartex" xmlns:mc="http://schemas.openxmlformats.org/markup-compatibility/2006" xmlns:aink="http://schemas.microsoft.com/office/drawing/2016/ink" xmlns:am3d="http://schemas.microsoft.com/office/drawing/2017/model3d" xmlns:o="urn:schemas-microsoft-com:office:office" xmlns:oel="http://schemas.microsoft.com/office/2019/extlst" xmlns:r="http://schemas.openxmlformats.org/officeDocument/2006/relationships" xmlns:m="http://schemas.openxmlformats.org/officeDocument/2006/math" xmlns:v="urn:schemas-microsoft-com:vml" xmlns:wp14="http://schemas.microsoft.com/office/word/2010/wordprocessingDrawing" xmlns:wp="http://schemas.openxmlformats.org/drawingml/2006/wordprocessingDrawing" xmlns:w10="urn:schemas-microsoft-com:office:word" xmlns:w="http://schemas.openxmlformats.org/wordprocessingml/2006/main" xmlns:w14="http://schemas.microsoft.com/office/word/2010/wordml" xmlns:w15="http://schemas.microsoft.com/office/word/2012/wordml" xmlns:w16cex="http://schemas.microsoft.com/office/word/2018/wordml/cex" xmlns:w16cid="http://schemas.microsoft.com/office/word/2016/wordml/cid" xmlns:w16="http://schemas.microsoft.com/office/word/2018/wordml" xmlns:w16du="http://schemas.microsoft.com/office/word/2023/wordml/word16du" xmlns:w16sdtdh="http://schemas.microsoft.com/office/word/2020/wordml/sdtdatahash" xmlns:w16se="http://schemas.microsoft.com/office/word/2015/wordml/symex" xmlns:wpg="http://schemas.microsoft.com/office/word/2010/wordprocessingGroup" xmlns:wpi="http://schemas.microsoft.com/office/word/2010/wordprocessingInk" xmlns:wne="http://schemas.microsoft.com/office/word/2006/wordml" xmlns:wps="http://schemas.microsoft.com/office/word/2010/wordprocessingShape" mc:Ignorable="w14 w15 w16se w16cid w16 w16cex w16sdtdh w16du wp14">
+<w:numbering xmlns:wpc="http://schemas.microsoft.com/office/word/2010/wordprocessingCanvas" xmlns:cx="http://schemas.microsoft.com/office/drawing/2014/chartex" xmlns:cx1="http://schemas.microsoft.com/office/drawing/2015/9/8/chartex" xmlns:cx2="http://schemas.microsoft.com/office/drawing/2015/10/21/chartex" xmlns:cx3="http://schemas.microsoft.com/office/drawing/2016/5/9/chartex" xmlns:cx4="http://schemas.microsoft.com/office/drawing/2016/5/10/chartex" xmlns:cx5="http://schemas.microsoft.com/office/drawing/2016/5/11/chartex" xmlns:cx6="http://schemas.microsoft.com/office/drawing/2016/5/12/chartex" xmlns:cx7="http://schemas.microsoft.com/office/drawing/2016/5/13/chartex" xmlns:cx8="http://schemas.microsoft.com/office/drawing/2016/5/14/chartex" xmlns:mc="http://schemas.openxmlformats.org/markup-compatibility/2006" xmlns:aink="http://schemas.microsoft.com/office/drawing/2016/ink" xmlns:am3d="http://schemas.microsoft.com/office/drawing/2017/model3d" xmlns:o="urn:schemas-microsoft-com:office:office" xmlns:oel="http://schemas.microsoft.com/office/2019/extlst" xmlns:r="http://schemas.openxmlformats.org/officeDocument/2006/relationships" xmlns:m="http://schemas.openxmlformats.org/officeDocument/2006/math" xmlns:v="urn:schemas-microsoft-com:vml" xmlns:wp14="http://schemas.microsoft.com/office/word/2010/wordprocessingDrawing" xmlns:wp="http://schemas.openxmlformats.org/drawingml/2006/wordprocessingDrawing" xmlns:w10="urn:schemas-microsoft-com:office:word" xmlns:w="http://schemas.openxmlformats.org/wordprocessingml/2006/main" xmlns:w14="http://schemas.microsoft.com/office/word/2010/wordml" xmlns:w15="http://schemas.microsoft.com/office/word/2012/wordml" xmlns:w16cex="http://schemas.microsoft.com/office/word/2018/wordml/cex" xmlns:w16cid="http://schemas.microsoft.com/office/word/2016/wordml/cid" xmlns:w16="http://schemas.microsoft.com/office/word/2018/wordml" xmlns:w16du="http://schemas.microsoft.com/office/word/2023/wordml/word16du" xmlns:w16sdtdh="http://schemas.microsoft.com/office/word/2020/wordml/sdtdatahash" xmlns:w16sdtfl="http://schemas.microsoft.com/office/word/2024/wordml/sdtformatlock" xmlns:w16se="http://schemas.microsoft.com/office/word/2015/wordml/symex" xmlns:wpg="http://schemas.microsoft.com/office/word/2010/wordprocessingGroup" xmlns:wpi="http://schemas.microsoft.com/office/word/2010/wordprocessingInk" xmlns:wne="http://schemas.microsoft.com/office/word/2006/wordml" xmlns:wps="http://schemas.microsoft.com/office/word/2010/wordprocessingShape" mc:Ignorable="w14 w15 w16se w16cid w16 w16cex w16sdtdh w16sdtfl w16du wp14">
   <w:abstractNum w:abstractNumId="0" w15:restartNumberingAfterBreak="0">
     <w:nsid w:val="5EAA61B5"/>
     <w:multiLevelType w:val="hybridMultilevel"/>
@@ -1801,7 +1817,7 @@
 </file>
 
 <file path=word/styles.xml><?xml version="1.0" encoding="utf-8"?>
-<w:styles xmlns:mc="http://schemas.openxmlformats.org/markup-compatibility/2006" xmlns:r="http://schemas.openxmlformats.org/officeDocument/2006/relationships" xmlns:w="http://schemas.openxmlformats.org/wordprocessingml/2006/main" xmlns:w14="http://schemas.microsoft.com/office/word/2010/wordml" xmlns:w15="http://schemas.microsoft.com/office/word/2012/wordml" xmlns:w16cex="http://schemas.microsoft.com/office/word/2018/wordml/cex" xmlns:w16cid="http://schemas.microsoft.com/office/word/2016/wordml/cid" xmlns:w16="http://schemas.microsoft.com/office/word/2018/wordml" xmlns:w16du="http://schemas.microsoft.com/office/word/2023/wordml/word16du" xmlns:w16sdtdh="http://schemas.microsoft.com/office/word/2020/wordml/sdtdatahash" xmlns:w16se="http://schemas.microsoft.com/office/word/2015/wordml/symex" mc:Ignorable="w14 w15 w16se w16cid w16 w16cex w16sdtdh w16du">
+<w:styles xmlns:mc="http://schemas.openxmlformats.org/markup-compatibility/2006" xmlns:r="http://schemas.openxmlformats.org/officeDocument/2006/relationships" xmlns:w="http://schemas.openxmlformats.org/wordprocessingml/2006/main" xmlns:w14="http://schemas.microsoft.com/office/word/2010/wordml" xmlns:w15="http://schemas.microsoft.com/office/word/2012/wordml" xmlns:w16cex="http://schemas.microsoft.com/office/word/2018/wordml/cex" xmlns:w16cid="http://schemas.microsoft.com/office/word/2016/wordml/cid" xmlns:w16="http://schemas.microsoft.com/office/word/2018/wordml" xmlns:w16du="http://schemas.microsoft.com/office/word/2023/wordml/word16du" xmlns:w16sdtdh="http://schemas.microsoft.com/office/word/2020/wordml/sdtdatahash" xmlns:w16sdtfl="http://schemas.microsoft.com/office/word/2024/wordml/sdtformatlock" xmlns:w16se="http://schemas.microsoft.com/office/word/2015/wordml/symex" mc:Ignorable="w14 w15 w16se w16cid w16 w16cex w16sdtdh w16sdtfl w16du">
   <w:docDefaults>
     <w:rPrDefault>
       <w:rPr>
@@ -2197,12 +2213,13 @@
     <w:name w:val="Normal"/>
     <w:qFormat/>
   </w:style>
-  <w:style w:type="character" w:default="1" w:styleId="Zadanifontodlomka">
+  <w:style w:type="character" w:default="1" w:styleId="DefaultParagraphFont">
     <w:name w:val="Default Paragraph Font"/>
     <w:uiPriority w:val="1"/>
+    <w:semiHidden/>
     <w:unhideWhenUsed/>
   </w:style>
-  <w:style w:type="table" w:default="1" w:styleId="Obinatablica">
+  <w:style w:type="table" w:default="1" w:styleId="TableNormal">
     <w:name w:val="Normal Table"/>
     <w:uiPriority w:val="99"/>
     <w:semiHidden/>
@@ -2217,15 +2234,15 @@
       </w:tblCellMar>
     </w:tblPr>
   </w:style>
-  <w:style w:type="numbering" w:default="1" w:styleId="Bezpopisa">
+  <w:style w:type="numbering" w:default="1" w:styleId="NoList">
     <w:name w:val="No List"/>
     <w:uiPriority w:val="99"/>
     <w:semiHidden/>
     <w:unhideWhenUsed/>
   </w:style>
-  <w:style w:type="character" w:styleId="Hiperveza">
+  <w:style w:type="character" w:styleId="Hyperlink">
     <w:name w:val="Hyperlink"/>
-    <w:basedOn w:val="Zadanifontodlomka"/>
+    <w:basedOn w:val="DefaultParagraphFont"/>
     <w:uiPriority w:val="99"/>
     <w:unhideWhenUsed/>
     <w:rsid w:val="003A2BD9"/>
@@ -2234,9 +2251,9 @@
       <w:u w:val="single"/>
     </w:rPr>
   </w:style>
-  <w:style w:type="character" w:styleId="Nerijeenospominjanje">
+  <w:style w:type="character" w:styleId="UnresolvedMention">
     <w:name w:val="Unresolved Mention"/>
-    <w:basedOn w:val="Zadanifontodlomka"/>
+    <w:basedOn w:val="DefaultParagraphFont"/>
     <w:uiPriority w:val="99"/>
     <w:semiHidden/>
     <w:unhideWhenUsed/>
@@ -2246,9 +2263,9 @@
       <w:shd w:val="clear" w:color="auto" w:fill="E1DFDD"/>
     </w:rPr>
   </w:style>
-  <w:style w:type="character" w:styleId="SlijeenaHiperveza">
+  <w:style w:type="character" w:styleId="FollowedHyperlink">
     <w:name w:val="FollowedHyperlink"/>
-    <w:basedOn w:val="Zadanifontodlomka"/>
+    <w:basedOn w:val="DefaultParagraphFont"/>
     <w:uiPriority w:val="99"/>
     <w:semiHidden/>
     <w:unhideWhenUsed/>
@@ -2258,7 +2275,7 @@
       <w:u w:val="single"/>
     </w:rPr>
   </w:style>
-  <w:style w:type="paragraph" w:styleId="Odlomakpopisa">
+  <w:style w:type="paragraph" w:styleId="ListParagraph">
     <w:name w:val="List Paragraph"/>
     <w:basedOn w:val="Normal"/>
     <w:uiPriority w:val="34"/>

</xml_diff>